<commit_message>
add details for RNASeq dataset
This build is based on
https://github.com/trang1618/tpot-fss-ms/commit/7946213563ac2187a374c28321ad6e8b7d693d49.

This commit was created by the following Travis CI build and job:
https://travis-ci.org/trang1618/tpot-fss-ms/builds/532406586
https://travis-ci.org/trang1618/tpot-fss-ms/jobs/532406587

[ci skip]

The full commit message that triggered this build is copied below:

add details for RNASeq dataset
</commit_message>
<xml_diff>
--- a/manuscript.docx
+++ b/manuscript.docx
@@ -129,14 +129,14 @@
           <w:rPr>
             <w:rStyle w:val="Hyperlink"/>
           </w:rPr>
-          <w:t xml:space="preserve">trang1618/tpot-fss-ms@1960405</w:t>
+          <w:t xml:space="preserve">trang1618/tpot-fss-ms@7946213</w:t>
         </w:r>
       </w:hyperlink>
       <w:r>
         <w:t xml:space="preserve"> </w:t>
       </w:r>
       <w:r>
-        <w:t xml:space="preserve">on April 24, 2019.</w:t>
+        <w:t xml:space="preserve">on May 14, 2019.</w:t>
       </w:r>
       <w:r>
         <w:t xml:space="preserve"> </w:t>
@@ -1168,7 +1168,7 @@
         <w:t xml:space="preserve"> </w:t>
       </w:r>
       <w:r>
-        <w:t xml:space="preserve">(Bengio and Bergstra,</w:t>
+        <w:t xml:space="preserve">(Bergstra and Bengio,</w:t>
       </w:r>
       <w:r>
         <w:t xml:space="preserve"> </w:t>
@@ -1366,7 +1366,7 @@
         </w:r>
       </w:hyperlink>
       <w:r>
-        <w:t xml:space="preserve">; Leyton-Brown</w:t>
+        <w:t xml:space="preserve">; Kotthoff</w:t>
       </w:r>
       <w:r>
         <w:t xml:space="preserve"> </w:t>
@@ -1946,7 +1946,7 @@
         <w:t xml:space="preserve"> </w:t>
       </w:r>
       <w:r>
-        <w:t xml:space="preserve">(Gagné</w:t>
+        <w:t xml:space="preserve">(Fortin</w:t>
       </w:r>
       <w:r>
         <w:t xml:space="preserve"> </w:t>
@@ -2700,7 +2700,7 @@
         <w:pStyle w:val="FirstParagraph"/>
       </w:pPr>
       <w:r>
-        <w:t xml:space="preserve">We employed TPOT-FSS on an RNA-Seq expression dataset of 78 individuals with major depressive disorder (MDD) and 79 healthy controls (HC) from Ref.</w:t>
+        <w:t xml:space="preserve">We employ TPOT-FSS on an RNA-Seq expression dataset of 78 individuals with major depressive disorder (MDD) and 79 healthy controls (HC) from Ref.</w:t>
       </w:r>
       <w:r>
         <w:t xml:space="preserve"> </w:t>
@@ -2741,19 +2741,31 @@
         <w:t xml:space="preserve"> </w:t>
       </w:r>
       <w:r>
-        <w:t xml:space="preserve">Gene expression levels were quantified from reads of 19,968 annotated protein-coding genes and underwent a series of preprocessing steps including low read-count and outlier removal, technical and batch effect adjustment, and coefficient of variation filtering.</w:t>
-      </w:r>
-      <w:r>
-        <w:t xml:space="preserve"> </w:t>
-      </w:r>
-      <w:r>
-        <w:t xml:space="preserve">Consequently, whole blood RNA-Seq measurements of 5,912 genes were obtained and are now used in the current study to test for association with MDD status.</w:t>
-      </w:r>
-      <w:r>
-        <w:t xml:space="preserve"> </w:t>
-      </w:r>
-      <w:r>
-        <w:t xml:space="preserve">We use the 23 subsets of interconnected genes called depression gene modules (DGMs) identified from the RNA-Seq gene network module analysis</w:t>
+        <w:t xml:space="preserve">RNA expression levels were quantified from reads of 19,968 annotated protein-coding genes and underwent a series of preprocessing steps including low read-count and outlier removal, technical and batch effect adjustment, and coefficient of variation filtering.</w:t>
+      </w:r>
+      <w:r>
+        <w:t xml:space="preserve"> </w:t>
+      </w:r>
+      <w:r>
+        <w:t xml:space="preserve">Consequently, whole blood RNA-Seq measurements of 5,912 transcripts were used to identify depression gene modules (DGMs) based on a read alignment protocol that enriched for the expression of antisense RNA.</w:t>
+      </w:r>
+      <w:r>
+        <w:t xml:space="preserve"> </w:t>
+      </w:r>
+      <w:r>
+        <w:t xml:space="preserve">In the current study, we apply TPOT-FSS to this processed dataset to verify our method’s ability to select the subset of features that is important for predicting the MDD outcome.</w:t>
+      </w:r>
+      <w:r>
+        <w:t xml:space="preserve"> </w:t>
+      </w:r>
+      <w:r>
+        <w:t xml:space="preserve">The primary antisense-enriched dataset, along with a second preprocessed dataset enriched for gene expression, is available on the Github repository of the original MDD study (https://github.com/insilico/DepressionGeneModules).</w:t>
+      </w:r>
+      <w:r>
+        <w:t xml:space="preserve"> </w:t>
+      </w:r>
+      <w:r>
+        <w:t xml:space="preserve">We use the interconnected genes in 23 DGMs identified from the original RNA-Seq gene network module analysis</w:t>
       </w:r>
       <w:r>
         <w:t xml:space="preserve"> </w:t>
@@ -4822,7 +4834,7 @@
         <w:pStyle w:val="Bibliography"/>
       </w:pPr>
       <w:r>
-        <w:t xml:space="preserve">Bengio,Y. and Bergstra,J. (2012) Random Search for Hyper-Parameter Optimization.</w:t>
+        <w:t xml:space="preserve">Bergstra,J. and Bengio,Y. (2012) Random Search for Hyper-Parameter Optimization.</w:t>
       </w:r>
       <w:r>
         <w:t xml:space="preserve"> </w:t>
@@ -5208,7 +5220,7 @@
         <w:pStyle w:val="Bibliography"/>
       </w:pPr>
       <w:r>
-        <w:t xml:space="preserve">Gagné,C.</w:t>
+        <w:t xml:space="preserve">Fortin,F.-A.</w:t>
       </w:r>
       <w:r>
         <w:t xml:space="preserve"> </w:t>
@@ -5409,12 +5421,61 @@
       </w:r>
     </w:p>
     <w:bookmarkEnd w:id="90"/>
-    <w:bookmarkStart w:id="91" w:name="ref-1T5OumxC"/>
+    <w:bookmarkStart w:id="91" w:name="ref-ai67wdhp"/>
     <w:p>
       <w:pPr>
         <w:pStyle w:val="Bibliography"/>
       </w:pPr>
       <w:r>
+        <w:t xml:space="preserve">Kotthoff,L.</w:t>
+      </w:r>
+      <w:r>
+        <w:t xml:space="preserve"> </w:t>
+      </w:r>
+      <w:r>
+        <w:rPr>
+          <w:i/>
+        </w:rPr>
+        <w:t xml:space="preserve">et al.</w:t>
+      </w:r>
+      <w:r>
+        <w:t xml:space="preserve"> </w:t>
+      </w:r>
+      <w:r>
+        <w:t xml:space="preserve">(2017) Auto-WEKA 2.0: Automatic model selection and hyperparameter optimization in WEKA.</w:t>
+      </w:r>
+      <w:r>
+        <w:t xml:space="preserve"> </w:t>
+      </w:r>
+      <w:r>
+        <w:rPr>
+          <w:i/>
+        </w:rPr>
+        <w:t xml:space="preserve">Journal of Machine Learning Research</w:t>
+      </w:r>
+      <w:r>
+        <w:t xml:space="preserve">,</w:t>
+      </w:r>
+      <w:r>
+        <w:t xml:space="preserve"> </w:t>
+      </w:r>
+      <w:r>
+        <w:rPr>
+          <w:b/>
+        </w:rPr>
+        <w:t xml:space="preserve">18</w:t>
+      </w:r>
+      <w:r>
+        <w:t xml:space="preserve">, 1–5.</w:t>
+      </w:r>
+    </w:p>
+    <w:bookmarkEnd w:id="91"/>
+    <w:bookmarkStart w:id="92" w:name="ref-1T5OumxC"/>
+    <w:p>
+      <w:pPr>
+        <w:pStyle w:val="Bibliography"/>
+      </w:pPr>
+      <w:r>
         <w:t xml:space="preserve">Lareau,C.A.</w:t>
       </w:r>
       <w:r>
@@ -5457,8 +5518,8 @@
         <w:t xml:space="preserve">, 244–250.</w:t>
       </w:r>
     </w:p>
-    <w:bookmarkEnd w:id="91"/>
-    <w:bookmarkStart w:id="92" w:name="ref-NKnMeQUs"/>
+    <w:bookmarkEnd w:id="92"/>
+    <w:bookmarkStart w:id="93" w:name="ref-NKnMeQUs"/>
     <w:p>
       <w:pPr>
         <w:pStyle w:val="Bibliography"/>
@@ -5506,8 +5567,8 @@
         <w:t xml:space="preserve">.</w:t>
       </w:r>
     </w:p>
-    <w:bookmarkEnd w:id="92"/>
-    <w:bookmarkStart w:id="93" w:name="ref-KXwvC8hd"/>
+    <w:bookmarkEnd w:id="93"/>
+    <w:bookmarkStart w:id="94" w:name="ref-KXwvC8hd"/>
     <w:p>
       <w:pPr>
         <w:pStyle w:val="Bibliography"/>
@@ -5555,8 +5616,8 @@
         <w:t xml:space="preserve">, 249–255.</w:t>
       </w:r>
     </w:p>
-    <w:bookmarkEnd w:id="93"/>
-    <w:bookmarkStart w:id="94" w:name="ref-SqWLazSS"/>
+    <w:bookmarkEnd w:id="94"/>
+    <w:bookmarkStart w:id="95" w:name="ref-SqWLazSS"/>
     <w:p>
       <w:pPr>
         <w:pStyle w:val="Bibliography"/>
@@ -5604,8 +5665,8 @@
         <w:t xml:space="preserve">, 1358–1367.</w:t>
       </w:r>
     </w:p>
-    <w:bookmarkEnd w:id="94"/>
-    <w:bookmarkStart w:id="95" w:name="ref-p7dAO241"/>
+    <w:bookmarkEnd w:id="95"/>
+    <w:bookmarkStart w:id="96" w:name="ref-p7dAO241"/>
     <w:p>
       <w:pPr>
         <w:pStyle w:val="Bibliography"/>
@@ -5653,8 +5714,8 @@
         <w:t xml:space="preserve">.</w:t>
       </w:r>
     </w:p>
-    <w:bookmarkEnd w:id="95"/>
-    <w:bookmarkStart w:id="96" w:name="ref-rO22KppO"/>
+    <w:bookmarkEnd w:id="96"/>
+    <w:bookmarkStart w:id="97" w:name="ref-rO22KppO"/>
     <w:p>
       <w:pPr>
         <w:pStyle w:val="Bibliography"/>
@@ -5702,8 +5763,8 @@
         <w:t xml:space="preserve">, 1358–1365.</w:t>
       </w:r>
     </w:p>
-    <w:bookmarkEnd w:id="96"/>
-    <w:bookmarkStart w:id="97" w:name="ref-sd1g3RjP"/>
+    <w:bookmarkEnd w:id="97"/>
+    <w:bookmarkStart w:id="98" w:name="ref-sd1g3RjP"/>
     <w:p>
       <w:pPr>
         <w:pStyle w:val="Bibliography"/>
@@ -5749,55 +5810,6 @@
       </w:r>
       <w:r>
         <w:t xml:space="preserve">, 510–512.</w:t>
-      </w:r>
-    </w:p>
-    <w:bookmarkEnd w:id="97"/>
-    <w:bookmarkStart w:id="98" w:name="ref-ai67wdhp"/>
-    <w:p>
-      <w:pPr>
-        <w:pStyle w:val="Bibliography"/>
-      </w:pPr>
-      <w:r>
-        <w:t xml:space="preserve">Leyton-Brown,K.</w:t>
-      </w:r>
-      <w:r>
-        <w:t xml:space="preserve"> </w:t>
-      </w:r>
-      <w:r>
-        <w:rPr>
-          <w:i/>
-        </w:rPr>
-        <w:t xml:space="preserve">et al.</w:t>
-      </w:r>
-      <w:r>
-        <w:t xml:space="preserve"> </w:t>
-      </w:r>
-      <w:r>
-        <w:t xml:space="preserve">(2017) Auto-WEKA 2.0: Automatic model selection and hyperparameter optimization in WEKA.</w:t>
-      </w:r>
-      <w:r>
-        <w:t xml:space="preserve"> </w:t>
-      </w:r>
-      <w:r>
-        <w:rPr>
-          <w:i/>
-        </w:rPr>
-        <w:t xml:space="preserve">Journal of Machine Learning Research</w:t>
-      </w:r>
-      <w:r>
-        <w:t xml:space="preserve">,</w:t>
-      </w:r>
-      <w:r>
-        <w:t xml:space="preserve"> </w:t>
-      </w:r>
-      <w:r>
-        <w:rPr>
-          <w:b/>
-        </w:rPr>
-        <w:t xml:space="preserve">18</w:t>
-      </w:r>
-      <w:r>
-        <w:t xml:space="preserve">, 1–5.</w:t>
       </w:r>
     </w:p>
     <w:bookmarkEnd w:id="98"/>

</xml_diff>

<commit_message>
uniformize the RNA-Seq language
This build is based on
https://github.com/trang1618/tpot-fss-ms/commit/0f85860394cbae7f193dbd4b7e68d8ae33b182f6.

This commit was created by the following Travis CI build and job:
https://travis-ci.org/trang1618/tpot-fss-ms/builds/532903961
https://travis-ci.org/trang1618/tpot-fss-ms/jobs/532903962

[ci skip]

The full commit message that triggered this build is copied below:

uniformize the RNA-Seq language
</commit_message>
<xml_diff>
--- a/manuscript.docx
+++ b/manuscript.docx
@@ -135,7 +135,7 @@
           <w:rPr>
             <w:rStyle w:val="Hyperlink"/>
           </w:rPr>
-          <w:t xml:space="preserve">trang1618/tpot-fss-ms@851b910</w:t>
+          <w:t xml:space="preserve">trang1618/tpot-fss-ms@0f85860</w:t>
         </w:r>
       </w:hyperlink>
       <w:r>
@@ -1811,7 +1811,7 @@
         <w:t xml:space="preserve"> </w:t>
       </w:r>
       <w:r>
-        <w:t xml:space="preserve">Then, we provide detail of a real-world RNA-Seq expression dataset and describe a simulation approach to generate data comparable to the expression data.</w:t>
+        <w:t xml:space="preserve">Then, we provide detail of a real-world RNA-Seq RNA-Seq dataset and describe a simulation approach to generate data comparable to the RNA-Seq data.</w:t>
       </w:r>
       <w:r>
         <w:t xml:space="preserve"> </w:t>
@@ -2276,7 +2276,7 @@
           <wp:inline>
             <wp:extent cx="5943600" cy="3342624"/>
             <wp:effectExtent b="0" l="0" r="0" t="0"/>
-            <wp:docPr descr="Figure 1: Template’s general workflow with TPOT-FSS and example pipelines. Final pipelines with optimized parameters are shown for simulated data (top, green) and real-world gene expression data (bottom, mauve). The specific operators selected in optimal pipelines include built-in TPOT’s operators (OneHotEncoder, FeatureSetSelector) and functions from the library of scikit-learn (ExtraTreesClassifier, Nystroem)." title="" id="1" name="Picture"/>
+            <wp:docPr descr="Figure 1: Template’s general workflow with TPOT-FSS and example pipelines. Final pipelines with optimized parameters are shown for simulated data (top, green) and real-world RNA-Seq data (bottom, mauve). The specific operators selected in optimal pipelines include built-in TPOT’s operators (OneHotEncoder, FeatureSetSelector) and functions from the library of scikit-learn (ExtraTreesClassifier, Nystroem)." title="" id="1" name="Picture"/>
             <a:graphic>
               <a:graphicData uri="http://schemas.openxmlformats.org/drawingml/2006/picture">
                 <pic:pic>
@@ -2320,7 +2320,7 @@
         <w:pStyle w:val="ImageCaption"/>
       </w:pPr>
       <w:r>
-        <w:t xml:space="preserve">Figure 1: Template’s general workflow with TPOT-FSS and example pipelines. Final pipelines with optimized parameters are shown for simulated data (top, green) and real-world gene expression data (bottom, mauve). The specific operators selected in optimal pipelines include built-in TPOT’s operators (OneHotEncoder, FeatureSetSelector) and functions from the library of scikit-learn (ExtraTreesClassifier, Nystroem).</w:t>
+        <w:t xml:space="preserve">Figure 1: Template’s general workflow with TPOT-FSS and example pipelines. Final pipelines with optimized parameters are shown for simulated data (top, green) and real-world RNA-Seq data (bottom, mauve). The specific operators selected in optimal pipelines include built-in TPOT’s operators (OneHotEncoder, FeatureSetSelector) and functions from the library of scikit-learn (ExtraTreesClassifier, Nystroem).</w:t>
       </w:r>
     </w:p>
     <w:bookmarkEnd w:id="0"/>
@@ -2339,7 +2339,7 @@
         <w:pStyle w:val="FirstParagraph"/>
       </w:pPr>
       <w:r>
-        <w:t xml:space="preserve">We apply TPOT with the new FSS operator on both simulated datasets and a real world RNA-Seq gene expression dataset.</w:t>
+        <w:t xml:space="preserve">We apply TPOT with the new FSS operator on both simulated datasets and a real world RNA expression dataset.</w:t>
       </w:r>
       <w:r>
         <w:t xml:space="preserve"> </w:t>
@@ -2396,7 +2396,7 @@
         <w:t xml:space="preserve"> </w:t>
       </w:r>
       <w:r>
-        <w:t xml:space="preserve">In the current study, to be consistent with the real expression dataset (described below), we simulate interaction effect data with</w:t>
+        <w:t xml:space="preserve">In the current study, to be consistent with the real RNA-Seq dataset (described below), we simulate interaction effect data with</w:t>
       </w:r>
       <w:r>
         <w:t xml:space="preserve"> </w:t>
@@ -2909,7 +2909,7 @@
           <w:rPr>
             <w:rStyle w:val="Hyperlink"/>
           </w:rPr>
-          <w:t xml:space="preserve">2017</w:t>
+          <w:t xml:space="preserve">2009</w:t>
         </w:r>
       </w:hyperlink>
       <w:r>
@@ -3475,7 +3475,7 @@
         <w:pStyle w:val="BodyText"/>
       </w:pPr>
       <w:r>
-        <w:t xml:space="preserve">Meanwhile, for the real-world expression data, the optimal TPOT-FSS pipeline yields an average holdout prediction accuracy of 0.68, while the standard TPOT without FSS and tuned XGBoost models produce average holdout accuracies of 0.60 and 0.59 respectively across all 100 model fits (Fig.</w:t>
+        <w:t xml:space="preserve">Meanwhile, for the real-world RNA-Seq data, the optimal TPOT-FSS pipeline yields an average holdout prediction accuracy of 0.68, while the standard TPOT without FSS and tuned XGBoost models produce average holdout accuracies of 0.60 and 0.59 respectively across all 100 model fits (Fig.</w:t>
       </w:r>
       <w:r>
         <w:t xml:space="preserve"> </w:t>
@@ -3731,7 +3731,7 @@
           <wp:inline>
             <wp:extent cx="3810000" cy="2540000"/>
             <wp:effectExtent b="0" l="0" r="0" t="0"/>
-            <wp:docPr descr="Figure 4: TPOT-FSS’s holdout accuracy (vertical) with selected subset (horizontal) in 100 replications on the RNA-Seq expression data. Number of pipeline inclusions of each subset is displayed above the boxplots. Subsets DGM-5 and DGM-13 are the most frequent to be included in the final pipeline. Pipelines that include DGM-5, on average, produce higher MDD prediction accuracies in the holdout set." title="" id="1" name="Picture"/>
+            <wp:docPr descr="Figure 4: TPOT-FSS’s holdout accuracy (vertical) with selected subset (horizontal) in 100 replications on the RNA-Seq data. Number of pipeline inclusions of each subset is displayed above the boxplots. Subsets DGM-5 and DGM-13 are the most frequent to be included in the final pipeline. Pipelines that include DGM-5, on average, produce higher MDD prediction accuracies in the holdout set." title="" id="1" name="Picture"/>
             <a:graphic>
               <a:graphicData uri="http://schemas.openxmlformats.org/drawingml/2006/picture">
                 <pic:pic>
@@ -3775,7 +3775,7 @@
         <w:pStyle w:val="ImageCaption"/>
       </w:pPr>
       <w:r>
-        <w:t xml:space="preserve">Figure 4: TPOT-FSS’s holdout accuracy (vertical) with selected subset (horizontal) in 100 replications on the RNA-Seq expression data. Number of pipeline inclusions of each subset is displayed above the boxplots. Subsets DGM-5 and DGM-13 are the most frequent to be included in the final pipeline. Pipelines that include DGM-5, on average, produce higher MDD prediction accuracies in the holdout set.</w:t>
+        <w:t xml:space="preserve">Figure 4: TPOT-FSS’s holdout accuracy (vertical) with selected subset (horizontal) in 100 replications on the RNA-Seq data. Number of pipeline inclusions of each subset is displayed above the boxplots. Subsets DGM-5 and DGM-13 are the most frequent to be included in the final pipeline. Pipelines that include DGM-5, on average, produce higher MDD prediction accuracies in the holdout set.</w:t>
       </w:r>
     </w:p>
     <w:bookmarkEnd w:id="0"/>
@@ -3784,7 +3784,7 @@
         <w:pStyle w:val="BodyText"/>
       </w:pPr>
       <w:r>
-        <w:t xml:space="preserve">For the expression data, in 100 replications, TPOT-FSS selects DGM-5 (291 genes) 64 times to be the subset most predictive of the diagnosis status (Fig.</w:t>
+        <w:t xml:space="preserve">For the RNA-Seq data, in 100 replications, TPOT-FSS selects DGM-5 (291 genes) 64 times to be the subset most predictive of the diagnosis status (Fig.</w:t>
       </w:r>
       <w:r>
         <w:t xml:space="preserve"> </w:t>
@@ -4010,7 +4010,7 @@
           <wp:inline>
             <wp:extent cx="3810000" cy="2540000"/>
             <wp:effectExtent b="0" l="0" r="0" t="0"/>
-            <wp:docPr descr="Figure 5: Permutation importance scores of the top twenty expression features in the optimal pipeline that selects DGM-5 and one that selects DGM-13. Comprehensive importance scores of the all expression features computed by permutation from the optimal pipelines are provided in Table S2." title="" id="1" name="Picture"/>
+            <wp:docPr descr="Figure 5: Permutation importance scores of the top twenty features in the optimal pipeline that selects DGM-5 and one that selects DGM-13. Comprehensive importance scores of the all features computed by permutation from the optimal pipelines are provided in Table S2." title="" id="1" name="Picture"/>
             <a:graphic>
               <a:graphicData uri="http://schemas.openxmlformats.org/drawingml/2006/picture">
                 <pic:pic>
@@ -4054,7 +4054,7 @@
         <w:pStyle w:val="ImageCaption"/>
       </w:pPr>
       <w:r>
-        <w:t xml:space="preserve">Figure 5: Permutation importance scores of the top twenty expression features in the optimal pipeline that selects DGM-5 and one that selects DGM-13. Comprehensive importance scores of the all expression features computed by permutation from the optimal pipelines are provided in Table S2.</w:t>
+        <w:t xml:space="preserve">Figure 5: Permutation importance scores of the top twenty features in the optimal pipeline that selects DGM-5 and one that selects DGM-13. Comprehensive importance scores of the all features computed by permutation from the optimal pipelines are provided in Table S2.</w:t>
       </w:r>
     </w:p>
     <w:bookmarkEnd w:id="0"/>
@@ -4268,7 +4268,7 @@
         <w:t xml:space="preserve"> </w:t>
       </w:r>
       <w:r>
-        <w:t xml:space="preserve">On the same low performance computing machine, each replication of standard TPOT on the expression data takes on average 13.3 hours, whereas TPOT-FSS takes 40 minutes, approximately 20 times faster.</w:t>
+        <w:t xml:space="preserve">On the same low performance computing machine, each replication of standard TPOT on the RNA-Seq data takes on average 13.3 hours, whereas TPOT-FSS takes 40 minutes, approximately 20 times faster.</w:t>
       </w:r>
     </w:p>
     <w:p>
@@ -5324,7 +5324,7 @@
         <w:t xml:space="preserve"> </w:t>
       </w:r>
       <w:r>
-        <w:t xml:space="preserve">(2017) The elements of statistical learning: data mining, inference, and prediction Second edition, corrected at 12th printing 2017. Springer, New York, NY.</w:t>
+        <w:t xml:space="preserve">(2009) The elements of statistical learning: data mining, inference, and prediction 2nd ed. Springer, New York, NY.</w:t>
       </w:r>
     </w:p>
     <w:bookmarkEnd w:id="87"/>

</xml_diff>

<commit_message>
save template as dotx
This build is based on
https://github.com/trang1618/tpot-fss-ms/commit/4962d7ce3e49b7ed3050bb552993b134b9e0d6a8.

This commit was created by the following Travis CI build and job:
https://travis-ci.org/trang1618/tpot-fss-ms/builds/534189636
https://travis-ci.org/trang1618/tpot-fss-ms/jobs/534189637

[ci skip]

The full commit message that triggered this build is copied below:

save template as dotx
</commit_message>
<xml_diff>
--- a/manuscript.docx
+++ b/manuscript.docx
@@ -135,22 +135,22 @@
           <w:rPr>
             <w:rStyle w:val="Hyperlink"/>
           </w:rPr>
-          <w:t xml:space="preserve">trang1618/tpot-fss-ms@327d537</w:t>
+          <w:t xml:space="preserve">trang1618/tpot-fss-ms@4962d7c</w:t>
         </w:r>
       </w:hyperlink>
       <w:r>
         <w:t xml:space="preserve"> </w:t>
       </w:r>
       <w:r>
-        <w:t xml:space="preserve">on May 16, 2019.</w:t>
-      </w:r>
-      <w:r>
-        <w:t xml:space="preserve"> </w:t>
-      </w:r>
-    </w:p>
-    <w:p>
-      <w:pPr>
-        <w:pStyle w:val="Heading2"/>
+        <w:t xml:space="preserve">on May 18, 2019.</w:t>
+      </w:r>
+      <w:r>
+        <w:t xml:space="preserve"> </w:t>
+      </w:r>
+    </w:p>
+    <w:p>
+      <w:pPr>
+        <w:pStyle w:val="Heading3"/>
       </w:pPr>
       <w:bookmarkStart w:id="22" w:name="authors"/>
       <w:r>
@@ -821,7 +821,7 @@
     </w:p>
     <w:p>
       <w:pPr>
-        <w:pStyle w:val="Heading2"/>
+        <w:pStyle w:val="Heading3"/>
       </w:pPr>
       <w:bookmarkStart w:id="35" w:name="abstract"/>
       <w:r>
@@ -831,7 +831,7 @@
     </w:p>
     <w:p>
       <w:pPr>
-        <w:pStyle w:val="Heading3"/>
+        <w:pStyle w:val="Heading4"/>
       </w:pPr>
       <w:bookmarkStart w:id="36" w:name="motivation"/>
       <w:r>
@@ -861,7 +861,7 @@
     </w:p>
     <w:p>
       <w:pPr>
-        <w:pStyle w:val="Heading3"/>
+        <w:pStyle w:val="Heading4"/>
       </w:pPr>
       <w:bookmarkStart w:id="37" w:name="results"/>
       <w:r>
@@ -921,7 +921,7 @@
     </w:p>
     <w:p>
       <w:pPr>
-        <w:pStyle w:val="Heading3"/>
+        <w:pStyle w:val="Heading4"/>
       </w:pPr>
       <w:bookmarkStart w:id="38" w:name="availability-and-implementation"/>
       <w:r>
@@ -973,7 +973,7 @@
     </w:p>
     <w:p>
       <w:pPr>
-        <w:pStyle w:val="Heading3"/>
+        <w:pStyle w:val="Heading4"/>
       </w:pPr>
       <w:bookmarkStart w:id="41" w:name="contact"/>
       <w:r>
@@ -996,37 +996,37 @@
     </w:p>
     <w:p>
       <w:pPr>
+        <w:pStyle w:val="Heading4"/>
+      </w:pPr>
+      <w:bookmarkStart w:id="43" w:name="supplementary-information"/>
+      <w:r>
+        <w:t xml:space="preserve">Supplementary information</w:t>
+      </w:r>
+      <w:bookmarkEnd w:id="43"/>
+    </w:p>
+    <w:p>
+      <w:pPr>
+        <w:pStyle w:val="FirstParagraph"/>
+      </w:pPr>
+      <w:r>
+        <w:t xml:space="preserve">Supplementary data are available at Bioinformatics online.</w:t>
+      </w:r>
+    </w:p>
+    <w:p>
+      <w:pPr>
         <w:pStyle w:val="Heading3"/>
       </w:pPr>
-      <w:bookmarkStart w:id="43" w:name="supplementary-information"/>
-      <w:r>
-        <w:t xml:space="preserve">Supplementary information</w:t>
-      </w:r>
-      <w:bookmarkEnd w:id="43"/>
+      <w:bookmarkStart w:id="44" w:name="author-summary"/>
+      <w:r>
+        <w:t xml:space="preserve">Author Summary</w:t>
+      </w:r>
+      <w:bookmarkEnd w:id="44"/>
     </w:p>
     <w:p>
       <w:pPr>
         <w:pStyle w:val="FirstParagraph"/>
       </w:pPr>
       <w:r>
-        <w:t xml:space="preserve">Supplementary data are available at Bioinformatics online.</w:t>
-      </w:r>
-    </w:p>
-    <w:p>
-      <w:pPr>
-        <w:pStyle w:val="Heading2"/>
-      </w:pPr>
-      <w:bookmarkStart w:id="44" w:name="author-summary"/>
-      <w:r>
-        <w:t xml:space="preserve">Author Summary</w:t>
-      </w:r>
-      <w:bookmarkEnd w:id="44"/>
-    </w:p>
-    <w:p>
-      <w:pPr>
-        <w:pStyle w:val="FirstParagraph"/>
-      </w:pPr>
-      <w:r>
         <w:t xml:space="preserve">Big data have recently become prevalent in many fields including meteorology, complex physics simulations, large scale imaging, genomics, biomedical research, environmental research and more.</w:t>
       </w:r>
       <w:r>
@@ -1050,7 +1050,7 @@
     </w:p>
     <w:p>
       <w:pPr>
-        <w:pStyle w:val="Heading2"/>
+        <w:pStyle w:val="Heading3"/>
       </w:pPr>
       <w:bookmarkStart w:id="45" w:name="introduction"/>
       <w:r>
@@ -1792,7 +1792,7 @@
     </w:p>
     <w:p>
       <w:pPr>
-        <w:pStyle w:val="Heading2"/>
+        <w:pStyle w:val="Heading3"/>
       </w:pPr>
       <w:bookmarkStart w:id="46" w:name="methods"/>
       <w:r>
@@ -1842,7 +1842,7 @@
     </w:p>
     <w:p>
       <w:pPr>
-        <w:pStyle w:val="Heading3"/>
+        <w:pStyle w:val="Heading4"/>
       </w:pPr>
       <w:bookmarkStart w:id="47" w:name="tree-based-pipeline-optimization-tool"/>
       <w:r>
@@ -2009,7 +2009,7 @@
     </w:p>
     <w:p>
       <w:pPr>
-        <w:pStyle w:val="Heading3"/>
+        <w:pStyle w:val="Heading4"/>
       </w:pPr>
       <w:bookmarkStart w:id="48" w:name="feature-set-selector"/>
       <w:r>
@@ -2110,7 +2110,7 @@
     </w:p>
     <w:p>
       <w:pPr>
-        <w:pStyle w:val="Heading3"/>
+        <w:pStyle w:val="Heading4"/>
       </w:pPr>
       <w:bookmarkStart w:id="49" w:name="template"/>
       <w:r>
@@ -2326,7 +2326,7 @@
     <w:bookmarkEnd w:id="0"/>
     <w:p>
       <w:pPr>
-        <w:pStyle w:val="Heading3"/>
+        <w:pStyle w:val="Heading4"/>
       </w:pPr>
       <w:bookmarkStart w:id="52" w:name="datasets"/>
       <w:r>
@@ -2350,7 +2350,7 @@
     </w:p>
     <w:p>
       <w:pPr>
-        <w:pStyle w:val="Heading4"/>
+        <w:pStyle w:val="Heading5"/>
       </w:pPr>
       <w:bookmarkStart w:id="53" w:name="simulation-methods"/>
       <w:r>
@@ -2693,7 +2693,7 @@
     </w:p>
     <w:p>
       <w:pPr>
-        <w:pStyle w:val="Heading4"/>
+        <w:pStyle w:val="Heading5"/>
       </w:pPr>
       <w:bookmarkStart w:id="54" w:name="real-world-rna-seq-expression-data"/>
       <w:r>
@@ -2826,7 +2826,7 @@
     </w:p>
     <w:p>
       <w:pPr>
-        <w:pStyle w:val="Heading3"/>
+        <w:pStyle w:val="Heading4"/>
       </w:pPr>
       <w:bookmarkStart w:id="55" w:name="performance-assessment"/>
       <w:r>
@@ -3077,7 +3077,7 @@
     </w:p>
     <w:p>
       <w:pPr>
-        <w:pStyle w:val="Heading3"/>
+        <w:pStyle w:val="Heading4"/>
       </w:pPr>
       <w:bookmarkStart w:id="56" w:name="manuscript-drafting"/>
       <w:r>
@@ -3156,7 +3156,7 @@
     </w:p>
     <w:p>
       <w:pPr>
-        <w:pStyle w:val="Heading2"/>
+        <w:pStyle w:val="Heading3"/>
       </w:pPr>
       <w:bookmarkStart w:id="58" w:name="results-1"/>
       <w:r>
@@ -3174,7 +3174,7 @@
     </w:p>
     <w:p>
       <w:pPr>
-        <w:pStyle w:val="Heading3"/>
+        <w:pStyle w:val="Heading4"/>
       </w:pPr>
       <w:bookmarkStart w:id="59" w:name="tpot-fss-recommends-optimal-pipelines"/>
       <w:r>
@@ -3267,7 +3267,7 @@
     </w:p>
     <w:p>
       <w:pPr>
-        <w:pStyle w:val="Heading3"/>
+        <w:pStyle w:val="Heading4"/>
       </w:pPr>
       <w:bookmarkStart w:id="60" w:name="accuracy-assessment-of-optimal-pipelines"/>
       <w:r>
@@ -3559,7 +3559,7 @@
     </w:p>
     <w:p>
       <w:pPr>
-        <w:pStyle w:val="Heading3"/>
+        <w:pStyle w:val="Heading4"/>
       </w:pPr>
       <w:bookmarkStart w:id="63" w:name="X644cd367f761cfffa4bd65284168b20e123b2ca"/>
       <w:r>
@@ -4222,58 +4222,58 @@
     </w:p>
     <w:p>
       <w:pPr>
+        <w:pStyle w:val="Heading4"/>
+      </w:pPr>
+      <w:bookmarkStart w:id="70" w:name="computational-expense"/>
+      <w:r>
+        <w:t xml:space="preserve">Computational expense</w:t>
+      </w:r>
+      <w:bookmarkEnd w:id="70"/>
+    </w:p>
+    <w:p>
+      <w:pPr>
+        <w:pStyle w:val="FirstParagraph"/>
+      </w:pPr>
+      <w:r>
+        <w:t xml:space="preserve">For a dataset of the size simulated in our study (</w:t>
+      </w:r>
+      <w:r>
+        <w:rPr>
+          <w:i/>
+        </w:rPr>
+        <w:t xml:space="preserve">m</w:t>
+      </w:r>
+      <w:r>
+        <w:t xml:space="preserve"> </w:t>
+      </w:r>
+      <w:r>
+        <w:t xml:space="preserve">= 200 samples and</w:t>
+      </w:r>
+      <w:r>
+        <w:t xml:space="preserve"> </w:t>
+      </w:r>
+      <w:r>
+        <w:rPr>
+          <w:i/>
+        </w:rPr>
+        <w:t xml:space="preserve">p</w:t>
+      </w:r>
+      <w:r>
+        <w:t xml:space="preserve"> </w:t>
+      </w:r>
+      <w:r>
+        <w:t xml:space="preserve">= 5000 attributes), standard TPOT has a 18.5-hour runtime on a low performance computing machine with an Intel Xeon E5-2690 2.60GHz CPU, 28 cores and 256GB of RAM, whereas TPOT-FSS has a 65-minute runtime, approximately 17 times faster.</w:t>
+      </w:r>
+      <w:r>
+        <w:t xml:space="preserve"> </w:t>
+      </w:r>
+      <w:r>
+        <w:t xml:space="preserve">On the same low performance computing machine, each replication of standard TPOT on the RNA-Seq data takes on average 13.3 hours, whereas TPOT-FSS takes 40 minutes, approximately 20 times faster.</w:t>
+      </w:r>
+    </w:p>
+    <w:p>
+      <w:pPr>
         <w:pStyle w:val="Heading3"/>
-      </w:pPr>
-      <w:bookmarkStart w:id="70" w:name="computational-expense"/>
-      <w:r>
-        <w:t xml:space="preserve">Computational expense</w:t>
-      </w:r>
-      <w:bookmarkEnd w:id="70"/>
-    </w:p>
-    <w:p>
-      <w:pPr>
-        <w:pStyle w:val="FirstParagraph"/>
-      </w:pPr>
-      <w:r>
-        <w:t xml:space="preserve">For a dataset of the size simulated in our study (</w:t>
-      </w:r>
-      <w:r>
-        <w:rPr>
-          <w:i/>
-        </w:rPr>
-        <w:t xml:space="preserve">m</w:t>
-      </w:r>
-      <w:r>
-        <w:t xml:space="preserve"> </w:t>
-      </w:r>
-      <w:r>
-        <w:t xml:space="preserve">= 200 samples and</w:t>
-      </w:r>
-      <w:r>
-        <w:t xml:space="preserve"> </w:t>
-      </w:r>
-      <w:r>
-        <w:rPr>
-          <w:i/>
-        </w:rPr>
-        <w:t xml:space="preserve">p</w:t>
-      </w:r>
-      <w:r>
-        <w:t xml:space="preserve"> </w:t>
-      </w:r>
-      <w:r>
-        <w:t xml:space="preserve">= 5000 attributes), standard TPOT has a 18.5-hour runtime on a low performance computing machine with an Intel Xeon E5-2690 2.60GHz CPU, 28 cores and 256GB of RAM, whereas TPOT-FSS has a 65-minute runtime, approximately 17 times faster.</w:t>
-      </w:r>
-      <w:r>
-        <w:t xml:space="preserve"> </w:t>
-      </w:r>
-      <w:r>
-        <w:t xml:space="preserve">On the same low performance computing machine, each replication of standard TPOT on the RNA-Seq data takes on average 13.3 hours, whereas TPOT-FSS takes 40 minutes, approximately 20 times faster.</w:t>
-      </w:r>
-    </w:p>
-    <w:p>
-      <w:pPr>
-        <w:pStyle w:val="Heading2"/>
       </w:pPr>
       <w:bookmarkStart w:id="71" w:name="discussion"/>
       <w:r>
@@ -4800,7 +4800,7 @@
     </w:p>
     <w:p>
       <w:pPr>
-        <w:pStyle w:val="Heading2"/>
+        <w:pStyle w:val="Heading3"/>
       </w:pPr>
       <w:bookmarkStart w:id="72" w:name="references"/>
       <w:r>
@@ -6447,7 +6447,7 @@
 </file>
 
 <file path=word/header1.xml><?xml version="1.0" encoding="utf-8"?>
-<w:hdr xmlns:ve="http://schemas.openxmlformats.org/markup-compatibility/2006" xmlns:o="urn:schemas-microsoft-com:office:office" xmlns:r="http://schemas.openxmlformats.org/officeDocument/2006/relationships" xmlns:m="http://schemas.openxmlformats.org/officeDocument/2006/math" xmlns:v="urn:schemas-microsoft-com:vml" xmlns:wp="http://schemas.openxmlformats.org/drawingml/2006/wordprocessingDrawing" xmlns:w10="urn:schemas-microsoft-com:office:word" xmlns:w="http://schemas.openxmlformats.org/wordprocessingml/2006/main" xmlns:wne="http://schemas.microsoft.com/office/word/2006/wordml">
+<w:hdr xmlns:wpc="http://schemas.microsoft.com/office/word/2010/wordprocessingCanvas" xmlns:mo="http://schemas.microsoft.com/office/mac/office/2008/main" xmlns:mc="http://schemas.openxmlformats.org/markup-compatibility/2006" xmlns:mv="urn:schemas-microsoft-com:mac:vml" xmlns:o="urn:schemas-microsoft-com:office:office" xmlns:r="http://schemas.openxmlformats.org/officeDocument/2006/relationships" xmlns:m="http://schemas.openxmlformats.org/officeDocument/2006/math" xmlns:v="urn:schemas-microsoft-com:vml" xmlns:wp14="http://schemas.microsoft.com/office/word/2010/wordprocessingDrawing" xmlns:wp="http://schemas.openxmlformats.org/drawingml/2006/wordprocessingDrawing" xmlns:w10="urn:schemas-microsoft-com:office:word" xmlns:w="http://schemas.openxmlformats.org/wordprocessingml/2006/main" xmlns:w14="http://schemas.microsoft.com/office/word/2010/wordml" xmlns:w15="http://schemas.microsoft.com/office/word/2012/wordml" xmlns:wpg="http://schemas.microsoft.com/office/word/2010/wordprocessingGroup" xmlns:wpi="http://schemas.microsoft.com/office/word/2010/wordprocessingInk" xmlns:wne="http://schemas.microsoft.com/office/word/2006/wordml" xmlns:wps="http://schemas.microsoft.com/office/word/2010/wordprocessingShape" mc:Ignorable="w14 w15 wp14">
   <w:p>
     <w:pPr>
       <w:pStyle w:val="Header"/>
@@ -6457,27 +6457,87 @@
       <w:rPr>
         <w:noProof/>
       </w:rPr>
-      <w:pict>
-        <v:line id="_x0000_s2049" style="position:absolute;z-index:251660288;mso-position-vertical-relative:page" from="0,51.6pt" to="7in,51.6pt" o:allowoverlap="f" strokeweight=".5pt">
-          <w10:wrap anchory="page"/>
-          <w10:anchorlock/>
-        </v:line>
-      </w:pict>
+      <mc:AlternateContent>
+        <mc:Choice Requires="wps">
+          <w:drawing>
+            <wp:anchor distT="0" distB="0" distL="114300" distR="114300" simplePos="0" relativeHeight="251657728" behindDoc="0" locked="1" layoutInCell="1" allowOverlap="0" wp14:anchorId="29AB0CA7" wp14:editId="52CE0FD3">
+              <wp:simplePos x="0" y="0"/>
+              <wp:positionH relativeFrom="column">
+                <wp:posOffset>0</wp:posOffset>
+              </wp:positionH>
+              <wp:positionV relativeFrom="page">
+                <wp:posOffset>655320</wp:posOffset>
+              </wp:positionV>
+              <wp:extent cx="6400800" cy="0"/>
+              <wp:effectExtent l="12700" t="7620" r="25400" b="30480"/>
+              <wp:wrapNone/>
+              <wp:docPr id="1" name="Line 1"/>
+              <wp:cNvGraphicFramePr>
+                <a:graphicFrameLocks xmlns:a="http://schemas.openxmlformats.org/drawingml/2006/main"/>
+              </wp:cNvGraphicFramePr>
+              <a:graphic xmlns:a="http://schemas.openxmlformats.org/drawingml/2006/main">
+                <a:graphicData uri="http://schemas.microsoft.com/office/word/2010/wordprocessingShape">
+                  <wps:wsp>
+                    <wps:cNvCnPr>
+                      <a:cxnSpLocks noChangeShapeType="1"/>
+                    </wps:cNvCnPr>
+                    <wps:spPr bwMode="auto">
+                      <a:xfrm>
+                        <a:off x="0" y="0"/>
+                        <a:ext cx="6400800" cy="0"/>
+                      </a:xfrm>
+                      <a:prstGeom prst="line">
+                        <a:avLst/>
+                      </a:prstGeom>
+                      <a:noFill/>
+                      <a:ln w="6350">
+                        <a:solidFill>
+                          <a:srgbClr val="000000"/>
+                        </a:solidFill>
+                        <a:round/>
+                        <a:headEnd/>
+                        <a:tailEnd/>
+                      </a:ln>
+                      <a:extLst>
+                        <a:ext uri="{909E8E84-426E-40DD-AFC4-6F175D3DCCD1}">
+                          <a14:hiddenFill xmlns:a14="http://schemas.microsoft.com/office/drawing/2010/main">
+                            <a:noFill/>
+                          </a14:hiddenFill>
+                        </a:ext>
+                      </a:extLst>
+                    </wps:spPr>
+                    <wps:bodyPr/>
+                  </wps:wsp>
+                </a:graphicData>
+              </a:graphic>
+              <wp14:sizeRelH relativeFrom="page">
+                <wp14:pctWidth>0</wp14:pctWidth>
+              </wp14:sizeRelH>
+              <wp14:sizeRelV relativeFrom="page">
+                <wp14:pctHeight>0</wp14:pctHeight>
+              </wp14:sizeRelV>
+            </wp:anchor>
+          </w:drawing>
+        </mc:Choice>
+        <mc:Fallback>
+          <w:pict>
+            <v:line w14:anchorId="06BABCCB" id="Line 1" o:spid="_x0000_s1026" style="position:absolute;z-index:251657728;visibility:visible;mso-wrap-style:square;mso-width-percent:0;mso-height-percent:0;mso-wrap-distance-left:9pt;mso-wrap-distance-top:0;mso-wrap-distance-right:9pt;mso-wrap-distance-bottom:0;mso-position-horizontal:absolute;mso-position-horizontal-relative:text;mso-position-vertical:absolute;mso-position-vertical-relative:page;mso-width-percent:0;mso-height-percent:0;mso-width-relative:page;mso-height-relative:page" from="0,51.6pt" to="7in,51.6pt" o:gfxdata="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" o:allowoverlap="f" strokeweight=".5pt">
+              <w10:wrap anchory="page"/>
+              <w10:anchorlock/>
+            </v:line>
+          </w:pict>
+        </mc:Fallback>
+      </mc:AlternateContent>
     </w:r>
-    <w:proofErr w:type="spellStart"/>
     <w:r>
-      <w:t>K.Takahashi</w:t>
-    </w:r>
-    <w:proofErr w:type="spellEnd"/>
-    <w:r>
-      <w:t xml:space="preserve"> et al.</w:t>
+      <w:t>K.Takahashi et al.</w:t>
     </w:r>
   </w:p>
 </w:hdr>
 </file>
 
 <file path=word/header2.xml><?xml version="1.0" encoding="utf-8"?>
-<w:hdr xmlns:ve="http://schemas.openxmlformats.org/markup-compatibility/2006" xmlns:o="urn:schemas-microsoft-com:office:office" xmlns:r="http://schemas.openxmlformats.org/officeDocument/2006/relationships" xmlns:m="http://schemas.openxmlformats.org/officeDocument/2006/math" xmlns:v="urn:schemas-microsoft-com:vml" xmlns:wp="http://schemas.openxmlformats.org/drawingml/2006/wordprocessingDrawing" xmlns:w10="urn:schemas-microsoft-com:office:word" xmlns:w="http://schemas.openxmlformats.org/wordprocessingml/2006/main" xmlns:wne="http://schemas.microsoft.com/office/word/2006/wordml">
+<w:hdr xmlns:wpc="http://schemas.microsoft.com/office/word/2010/wordprocessingCanvas" xmlns:mo="http://schemas.microsoft.com/office/mac/office/2008/main" xmlns:mc="http://schemas.openxmlformats.org/markup-compatibility/2006" xmlns:mv="urn:schemas-microsoft-com:mac:vml" xmlns:o="urn:schemas-microsoft-com:office:office" xmlns:r="http://schemas.openxmlformats.org/officeDocument/2006/relationships" xmlns:m="http://schemas.openxmlformats.org/officeDocument/2006/math" xmlns:v="urn:schemas-microsoft-com:vml" xmlns:wp14="http://schemas.microsoft.com/office/word/2010/wordprocessingDrawing" xmlns:wp="http://schemas.openxmlformats.org/drawingml/2006/wordprocessingDrawing" xmlns:w10="urn:schemas-microsoft-com:office:word" xmlns:w="http://schemas.openxmlformats.org/wordprocessingml/2006/main" xmlns:w14="http://schemas.microsoft.com/office/word/2010/wordml" xmlns:w15="http://schemas.microsoft.com/office/word/2012/wordml" xmlns:wpg="http://schemas.microsoft.com/office/word/2010/wordprocessingGroup" xmlns:wpi="http://schemas.microsoft.com/office/word/2010/wordprocessingInk" xmlns:wne="http://schemas.microsoft.com/office/word/2006/wordml" xmlns:wps="http://schemas.microsoft.com/office/word/2010/wordprocessingShape" mc:Ignorable="w14 w15 wp14">
   <w:p>
     <w:pPr>
       <w:pStyle w:val="Header"/>
@@ -6490,16 +6550,16 @@
 </file>
 
 <file path=word/numbering.xml><?xml version="1.0" encoding="utf-8"?>
-<w:numbering xmlns:ve="http://schemas.openxmlformats.org/markup-compatibility/2006" xmlns:o="urn:schemas-microsoft-com:office:office" xmlns:r="http://schemas.openxmlformats.org/officeDocument/2006/relationships" xmlns:m="http://schemas.openxmlformats.org/officeDocument/2006/math" xmlns:v="urn:schemas-microsoft-com:vml" xmlns:wp="http://schemas.openxmlformats.org/drawingml/2006/wordprocessingDrawing" xmlns:w10="urn:schemas-microsoft-com:office:word" xmlns:w="http://schemas.openxmlformats.org/wordprocessingml/2006/main" xmlns:wne="http://schemas.microsoft.com/office/word/2006/wordml">
+<w:numbering xmlns:wpc="http://schemas.microsoft.com/office/word/2010/wordprocessingCanvas" xmlns:mo="http://schemas.microsoft.com/office/mac/office/2008/main" xmlns:mc="http://schemas.openxmlformats.org/markup-compatibility/2006" xmlns:mv="urn:schemas-microsoft-com:mac:vml" xmlns:o="urn:schemas-microsoft-com:office:office" xmlns:r="http://schemas.openxmlformats.org/officeDocument/2006/relationships" xmlns:m="http://schemas.openxmlformats.org/officeDocument/2006/math" xmlns:v="urn:schemas-microsoft-com:vml" xmlns:wp14="http://schemas.microsoft.com/office/word/2010/wordprocessingDrawing" xmlns:wp="http://schemas.openxmlformats.org/drawingml/2006/wordprocessingDrawing" xmlns:w10="urn:schemas-microsoft-com:office:word" xmlns:w="http://schemas.openxmlformats.org/wordprocessingml/2006/main" xmlns:w14="http://schemas.microsoft.com/office/word/2010/wordml" xmlns:w15="http://schemas.microsoft.com/office/word/2012/wordml" xmlns:wpg="http://schemas.microsoft.com/office/word/2010/wordprocessingGroup" xmlns:wpi="http://schemas.microsoft.com/office/word/2010/wordprocessingInk" xmlns:wne="http://schemas.microsoft.com/office/word/2006/wordml" xmlns:wps="http://schemas.microsoft.com/office/word/2010/wordprocessingShape" mc:Ignorable="w14 w15 wp14">
   <w:abstractNum w:abstractNumId="0">
     <w:nsid w:val="0A465944"/>
     <w:multiLevelType w:val="hybridMultilevel"/>
-    <w:tmpl w:val="0D6082C0"/>
-    <w:lvl w:ilvl="0" w:tplc="DE9A40B6">
+    <w:tmpl w:val="2F762AE6"/>
+    <w:lvl w:ilvl="0" w:tplc="5A2A8D88">
       <w:start w:val="1"/>
       <w:numFmt w:val="decimal"/>
       <w:pStyle w:val="Heading2"/>
-      <w:lvlText w:val="3.%1"/>
+      <w:lvlText w:val="%1"/>
       <w:lvlJc w:val="left"/>
       <w:pPr>
         <w:ind w:left="360" w:hanging="360"/>
@@ -6582,96 +6642,211 @@
     </w:lvl>
   </w:abstractNum>
   <w:abstractNum w:abstractNumId="1">
+    <w:nsid w:val="15453F7B"/>
+    <w:multiLevelType w:val="multilevel"/>
+    <w:tmpl w:val="13B8CFA2"/>
+    <w:lvl w:ilvl="0">
+      <w:start w:val="1"/>
+      <w:numFmt w:val="decimal"/>
+      <w:lvlText w:val="%1"/>
+      <w:lvlJc w:val="left"/>
+      <w:pPr>
+        <w:ind w:left="720" w:hanging="360"/>
+      </w:pPr>
+      <w:rPr>
+        <w:rFonts w:hint="default"/>
+      </w:rPr>
+    </w:lvl>
+    <w:lvl w:ilvl="1">
+      <w:start w:val="1"/>
+      <w:numFmt w:val="lowerLetter"/>
+      <w:lvlText w:val="%2."/>
+      <w:lvlJc w:val="left"/>
+      <w:pPr>
+        <w:ind w:left="1440" w:hanging="360"/>
+      </w:pPr>
+    </w:lvl>
+    <w:lvl w:ilvl="2">
+      <w:start w:val="1"/>
+      <w:numFmt w:val="lowerRoman"/>
+      <w:lvlText w:val="%3."/>
+      <w:lvlJc w:val="right"/>
+      <w:pPr>
+        <w:ind w:left="2160" w:hanging="180"/>
+      </w:pPr>
+    </w:lvl>
+    <w:lvl w:ilvl="3">
+      <w:start w:val="1"/>
+      <w:numFmt w:val="decimal"/>
+      <w:lvlText w:val="%4."/>
+      <w:lvlJc w:val="left"/>
+      <w:pPr>
+        <w:ind w:left="2880" w:hanging="360"/>
+      </w:pPr>
+    </w:lvl>
+    <w:lvl w:ilvl="4">
+      <w:start w:val="1"/>
+      <w:numFmt w:val="lowerLetter"/>
+      <w:lvlText w:val="%5."/>
+      <w:lvlJc w:val="left"/>
+      <w:pPr>
+        <w:ind w:left="3600" w:hanging="360"/>
+      </w:pPr>
+    </w:lvl>
+    <w:lvl w:ilvl="5">
+      <w:start w:val="1"/>
+      <w:numFmt w:val="lowerRoman"/>
+      <w:lvlText w:val="%6."/>
+      <w:lvlJc w:val="right"/>
+      <w:pPr>
+        <w:ind w:left="4320" w:hanging="180"/>
+      </w:pPr>
+    </w:lvl>
+    <w:lvl w:ilvl="6">
+      <w:start w:val="1"/>
+      <w:numFmt w:val="decimal"/>
+      <w:lvlText w:val="%7."/>
+      <w:lvlJc w:val="left"/>
+      <w:pPr>
+        <w:ind w:left="5040" w:hanging="360"/>
+      </w:pPr>
+    </w:lvl>
+    <w:lvl w:ilvl="7">
+      <w:start w:val="1"/>
+      <w:numFmt w:val="lowerLetter"/>
+      <w:lvlText w:val="%8."/>
+      <w:lvlJc w:val="left"/>
+      <w:pPr>
+        <w:ind w:left="5760" w:hanging="360"/>
+      </w:pPr>
+    </w:lvl>
+    <w:lvl w:ilvl="8">
+      <w:start w:val="1"/>
+      <w:numFmt w:val="lowerRoman"/>
+      <w:lvlText w:val="%9."/>
+      <w:lvlJc w:val="right"/>
+      <w:pPr>
+        <w:ind w:left="6480" w:hanging="180"/>
+      </w:pPr>
+    </w:lvl>
+  </w:abstractNum>
+  <w:abstractNum w:abstractNumId="2">
     <w:nsid w:val="347952ED"/>
-    <w:multiLevelType w:val="hybridMultilevel"/>
-    <w:tmpl w:val="22660D46"/>
-    <w:lvl w:ilvl="0" w:tplc="7F0C5BAA">
+    <w:multiLevelType w:val="multilevel"/>
+    <w:tmpl w:val="AAD2D144"/>
+    <w:lvl w:ilvl="0">
       <w:start w:val="1"/>
       <w:numFmt w:val="decimal"/>
       <w:pStyle w:val="Heading1"/>
       <w:lvlText w:val="%1"/>
       <w:lvlJc w:val="left"/>
       <w:pPr>
-        <w:ind w:left="720" w:hanging="360"/>
+        <w:ind w:left="432" w:hanging="432"/>
       </w:pPr>
       <w:rPr>
         <w:rFonts w:hint="default"/>
       </w:rPr>
     </w:lvl>
-    <w:lvl w:ilvl="1" w:tplc="40090019" w:tentative="1">
-      <w:start w:val="1"/>
-      <w:numFmt w:val="lowerLetter"/>
-      <w:lvlText w:val="%2."/>
-      <w:lvlJc w:val="left"/>
-      <w:pPr>
-        <w:ind w:left="1440" w:hanging="360"/>
-      </w:pPr>
-    </w:lvl>
-    <w:lvl w:ilvl="2" w:tplc="4009001B" w:tentative="1">
-      <w:start w:val="1"/>
-      <w:numFmt w:val="lowerRoman"/>
-      <w:lvlText w:val="%3."/>
-      <w:lvlJc w:val="right"/>
-      <w:pPr>
-        <w:ind w:left="2160" w:hanging="180"/>
-      </w:pPr>
-    </w:lvl>
-    <w:lvl w:ilvl="3" w:tplc="4009000F" w:tentative="1">
+    <w:lvl w:ilvl="1">
       <w:start w:val="1"/>
       <w:numFmt w:val="decimal"/>
-      <w:lvlText w:val="%4."/>
-      <w:lvlJc w:val="left"/>
-      <w:pPr>
-        <w:ind w:left="2880" w:hanging="360"/>
-      </w:pPr>
-    </w:lvl>
-    <w:lvl w:ilvl="4" w:tplc="40090019" w:tentative="1">
-      <w:start w:val="1"/>
-      <w:numFmt w:val="lowerLetter"/>
-      <w:lvlText w:val="%5."/>
-      <w:lvlJc w:val="left"/>
-      <w:pPr>
-        <w:ind w:left="3600" w:hanging="360"/>
-      </w:pPr>
-    </w:lvl>
-    <w:lvl w:ilvl="5" w:tplc="4009001B" w:tentative="1">
-      <w:start w:val="1"/>
-      <w:numFmt w:val="lowerRoman"/>
-      <w:lvlText w:val="%6."/>
-      <w:lvlJc w:val="right"/>
-      <w:pPr>
-        <w:ind w:left="4320" w:hanging="180"/>
-      </w:pPr>
-    </w:lvl>
-    <w:lvl w:ilvl="6" w:tplc="4009000F" w:tentative="1">
+      <w:pStyle w:val="Style1"/>
+      <w:lvlText w:val="%1.%2"/>
+      <w:lvlJc w:val="left"/>
+      <w:pPr>
+        <w:ind w:left="576" w:hanging="576"/>
+      </w:pPr>
+      <w:rPr>
+        <w:rFonts w:hint="default"/>
+      </w:rPr>
+    </w:lvl>
+    <w:lvl w:ilvl="2">
       <w:start w:val="1"/>
       <w:numFmt w:val="decimal"/>
-      <w:lvlText w:val="%7."/>
-      <w:lvlJc w:val="left"/>
-      <w:pPr>
-        <w:ind w:left="5040" w:hanging="360"/>
-      </w:pPr>
-    </w:lvl>
-    <w:lvl w:ilvl="7" w:tplc="40090019" w:tentative="1">
-      <w:start w:val="1"/>
-      <w:numFmt w:val="lowerLetter"/>
-      <w:lvlText w:val="%8."/>
-      <w:lvlJc w:val="left"/>
-      <w:pPr>
-        <w:ind w:left="5760" w:hanging="360"/>
-      </w:pPr>
-    </w:lvl>
-    <w:lvl w:ilvl="8" w:tplc="4009001B" w:tentative="1">
-      <w:start w:val="1"/>
-      <w:numFmt w:val="lowerRoman"/>
-      <w:lvlText w:val="%9."/>
-      <w:lvlJc w:val="right"/>
-      <w:pPr>
-        <w:ind w:left="6480" w:hanging="180"/>
-      </w:pPr>
+      <w:pStyle w:val="Style2"/>
+      <w:lvlText w:val="%1.%2.%3"/>
+      <w:lvlJc w:val="left"/>
+      <w:pPr>
+        <w:ind w:left="720" w:hanging="720"/>
+      </w:pPr>
+      <w:rPr>
+        <w:rFonts w:hint="default"/>
+      </w:rPr>
+    </w:lvl>
+    <w:lvl w:ilvl="3">
+      <w:start w:val="1"/>
+      <w:numFmt w:val="decimal"/>
+      <w:lvlText w:val="%1.%2.%3.%4"/>
+      <w:lvlJc w:val="left"/>
+      <w:pPr>
+        <w:ind w:left="864" w:hanging="864"/>
+      </w:pPr>
+      <w:rPr>
+        <w:rFonts w:hint="default"/>
+      </w:rPr>
+    </w:lvl>
+    <w:lvl w:ilvl="4">
+      <w:start w:val="1"/>
+      <w:numFmt w:val="decimal"/>
+      <w:lvlText w:val="%1.%2.%3.%4.%5"/>
+      <w:lvlJc w:val="left"/>
+      <w:pPr>
+        <w:ind w:left="1008" w:hanging="1008"/>
+      </w:pPr>
+      <w:rPr>
+        <w:rFonts w:hint="default"/>
+      </w:rPr>
+    </w:lvl>
+    <w:lvl w:ilvl="5">
+      <w:start w:val="1"/>
+      <w:numFmt w:val="decimal"/>
+      <w:lvlText w:val="%1.%2.%3.%4.%5.%6"/>
+      <w:lvlJc w:val="left"/>
+      <w:pPr>
+        <w:ind w:left="1152" w:hanging="1152"/>
+      </w:pPr>
+      <w:rPr>
+        <w:rFonts w:hint="default"/>
+      </w:rPr>
+    </w:lvl>
+    <w:lvl w:ilvl="6">
+      <w:start w:val="1"/>
+      <w:numFmt w:val="decimal"/>
+      <w:lvlText w:val="%1.%2.%3.%4.%5.%6.%7"/>
+      <w:lvlJc w:val="left"/>
+      <w:pPr>
+        <w:ind w:left="1296" w:hanging="1296"/>
+      </w:pPr>
+      <w:rPr>
+        <w:rFonts w:hint="default"/>
+      </w:rPr>
+    </w:lvl>
+    <w:lvl w:ilvl="7">
+      <w:start w:val="1"/>
+      <w:numFmt w:val="decimal"/>
+      <w:lvlText w:val="%1.%2.%3.%4.%5.%6.%7.%8"/>
+      <w:lvlJc w:val="left"/>
+      <w:pPr>
+        <w:ind w:left="1440" w:hanging="1440"/>
+      </w:pPr>
+      <w:rPr>
+        <w:rFonts w:hint="default"/>
+      </w:rPr>
+    </w:lvl>
+    <w:lvl w:ilvl="8">
+      <w:start w:val="1"/>
+      <w:numFmt w:val="decimal"/>
+      <w:lvlText w:val="%1.%2.%3.%4.%5.%6.%7.%8.%9"/>
+      <w:lvlJc w:val="left"/>
+      <w:pPr>
+        <w:ind w:left="1584" w:hanging="1584"/>
+      </w:pPr>
+      <w:rPr>
+        <w:rFonts w:hint="default"/>
+      </w:rPr>
     </w:lvl>
   </w:abstractNum>
-  <w:abstractNum w:abstractNumId="2">
+  <w:abstractNum w:abstractNumId="3">
     <w:nsid w:val="40AB27A2"/>
     <w:multiLevelType w:val="multilevel"/>
     <w:tmpl w:val="892E409A"/>
@@ -6813,7 +6988,7 @@
       </w:rPr>
     </w:lvl>
   </w:abstractNum>
-  <w:abstractNum w:abstractNumId="3">
+  <w:abstractNum w:abstractNumId="4">
     <w:nsid w:val="44F93A6F"/>
     <w:multiLevelType w:val="multilevel"/>
     <w:tmpl w:val="5E58B856"/>
@@ -6954,7 +7129,7 @@
       </w:rPr>
     </w:lvl>
   </w:abstractNum>
-  <w:abstractNum w:abstractNumId="4">
+  <w:abstractNum w:abstractNumId="5">
     <w:nsid w:val="557D6F61"/>
     <w:multiLevelType w:val="hybridMultilevel"/>
     <w:tmpl w:val="1A360E4C"/>
@@ -7043,7 +7218,96 @@
       </w:pPr>
     </w:lvl>
   </w:abstractNum>
-  <w:abstractNum w:abstractNumId="5">
+  <w:abstractNum w:abstractNumId="6">
+    <w:nsid w:val="5E7A4A75"/>
+    <w:multiLevelType w:val="multilevel"/>
+    <w:tmpl w:val="2C8657E4"/>
+    <w:lvl w:ilvl="0">
+      <w:start w:val="1"/>
+      <w:numFmt w:val="decimal"/>
+      <w:lvlText w:val="3.%1"/>
+      <w:lvlJc w:val="left"/>
+      <w:pPr>
+        <w:ind w:left="360" w:hanging="360"/>
+      </w:pPr>
+      <w:rPr>
+        <w:rFonts w:hint="default"/>
+      </w:rPr>
+    </w:lvl>
+    <w:lvl w:ilvl="1">
+      <w:start w:val="1"/>
+      <w:numFmt w:val="lowerLetter"/>
+      <w:lvlText w:val="%2."/>
+      <w:lvlJc w:val="left"/>
+      <w:pPr>
+        <w:ind w:left="1440" w:hanging="360"/>
+      </w:pPr>
+    </w:lvl>
+    <w:lvl w:ilvl="2">
+      <w:start w:val="1"/>
+      <w:numFmt w:val="lowerRoman"/>
+      <w:lvlText w:val="%3."/>
+      <w:lvlJc w:val="right"/>
+      <w:pPr>
+        <w:ind w:left="2160" w:hanging="180"/>
+      </w:pPr>
+    </w:lvl>
+    <w:lvl w:ilvl="3">
+      <w:start w:val="1"/>
+      <w:numFmt w:val="decimal"/>
+      <w:lvlText w:val="%4."/>
+      <w:lvlJc w:val="left"/>
+      <w:pPr>
+        <w:ind w:left="2880" w:hanging="360"/>
+      </w:pPr>
+    </w:lvl>
+    <w:lvl w:ilvl="4">
+      <w:start w:val="1"/>
+      <w:numFmt w:val="lowerLetter"/>
+      <w:lvlText w:val="%5."/>
+      <w:lvlJc w:val="left"/>
+      <w:pPr>
+        <w:ind w:left="3600" w:hanging="360"/>
+      </w:pPr>
+    </w:lvl>
+    <w:lvl w:ilvl="5">
+      <w:start w:val="1"/>
+      <w:numFmt w:val="lowerRoman"/>
+      <w:lvlText w:val="%6."/>
+      <w:lvlJc w:val="right"/>
+      <w:pPr>
+        <w:ind w:left="4320" w:hanging="180"/>
+      </w:pPr>
+    </w:lvl>
+    <w:lvl w:ilvl="6">
+      <w:start w:val="1"/>
+      <w:numFmt w:val="decimal"/>
+      <w:lvlText w:val="%7."/>
+      <w:lvlJc w:val="left"/>
+      <w:pPr>
+        <w:ind w:left="5040" w:hanging="360"/>
+      </w:pPr>
+    </w:lvl>
+    <w:lvl w:ilvl="7">
+      <w:start w:val="1"/>
+      <w:numFmt w:val="lowerLetter"/>
+      <w:lvlText w:val="%8."/>
+      <w:lvlJc w:val="left"/>
+      <w:pPr>
+        <w:ind w:left="5760" w:hanging="360"/>
+      </w:pPr>
+    </w:lvl>
+    <w:lvl w:ilvl="8">
+      <w:start w:val="1"/>
+      <w:numFmt w:val="lowerRoman"/>
+      <w:lvlText w:val="%9."/>
+      <w:lvlJc w:val="right"/>
+      <w:pPr>
+        <w:ind w:left="6480" w:hanging="180"/>
+      </w:pPr>
+    </w:lvl>
+  </w:abstractNum>
+  <w:abstractNum w:abstractNumId="7">
     <w:nsid w:val="5E8312F6"/>
     <w:multiLevelType w:val="hybridMultilevel"/>
     <w:tmpl w:val="5F828634"/>
@@ -7160,7 +7424,7 @@
       </w:pPr>
     </w:lvl>
   </w:abstractNum>
-  <w:abstractNum w:abstractNumId="6">
+  <w:abstractNum w:abstractNumId="8">
     <w:nsid w:val="63371086"/>
     <w:multiLevelType w:val="multilevel"/>
     <w:tmpl w:val="5B009628"/>
@@ -7301,7 +7565,7 @@
       </w:rPr>
     </w:lvl>
   </w:abstractNum>
-  <w:abstractNum w:abstractNumId="7">
+  <w:abstractNum w:abstractNumId="9">
     <w:nsid w:val="6E690407"/>
     <w:multiLevelType w:val="hybridMultilevel"/>
     <w:tmpl w:val="B364AB5E"/>
@@ -7442,7 +7706,7 @@
       </w:rPr>
     </w:lvl>
   </w:abstractNum>
-  <w:abstractNum w:abstractNumId="8">
+  <w:abstractNum w:abstractNumId="10">
     <w:nsid w:val="72F97A35"/>
     <w:multiLevelType w:val="hybridMultilevel"/>
     <w:tmpl w:val="6C1037E2"/>
@@ -7531,7 +7795,7 @@
       </w:pPr>
     </w:lvl>
   </w:abstractNum>
-  <w:abstractNum w:abstractNumId="9">
+  <w:abstractNum w:abstractNumId="11">
     <w:nsid w:val="77776D02"/>
     <w:multiLevelType w:val="hybridMultilevel"/>
     <w:tmpl w:val="E5627752"/>
@@ -7620,7 +7884,7 @@
       </w:pPr>
     </w:lvl>
   </w:abstractNum>
-  <w:abstractNum w:abstractNumId="10">
+  <w:abstractNum w:abstractNumId="12">
     <w:nsid w:val="7C8B3801"/>
     <w:multiLevelType w:val="multilevel"/>
     <w:tmpl w:val="DF0096DA"/>
@@ -7970,43 +8234,52 @@
     </w:lvl>
   </w:abstractNum>
   <w:num w:numId="1">
+    <w:abstractNumId w:val="7"/>
+  </w:num>
+  <w:num w:numId="2">
+    <w:abstractNumId w:val="9"/>
+  </w:num>
+  <w:num w:numId="3">
+    <w:abstractNumId w:val="4"/>
+  </w:num>
+  <w:num w:numId="4">
+    <w:abstractNumId w:val="3"/>
+  </w:num>
+  <w:num w:numId="5">
+    <w:abstractNumId w:val="8"/>
+  </w:num>
+  <w:num w:numId="6">
+    <w:abstractNumId w:val="8"/>
+  </w:num>
+  <w:num w:numId="7">
+    <w:abstractNumId w:val="8"/>
+  </w:num>
+  <w:num w:numId="8">
+    <w:abstractNumId w:val="12"/>
+  </w:num>
+  <w:num w:numId="9">
     <w:abstractNumId w:val="5"/>
   </w:num>
-  <w:num w:numId="2">
-    <w:abstractNumId w:val="7"/>
-  </w:num>
-  <w:num w:numId="3">
-    <w:abstractNumId w:val="3"/>
-  </w:num>
-  <w:num w:numId="4">
-    <w:abstractNumId w:val="2"/>
-  </w:num>
-  <w:num w:numId="5">
-    <w:abstractNumId w:val="6"/>
-  </w:num>
-  <w:num w:numId="6">
-    <w:abstractNumId w:val="6"/>
-  </w:num>
-  <w:num w:numId="7">
-    <w:abstractNumId w:val="6"/>
-  </w:num>
-  <w:num w:numId="8">
+  <w:num w:numId="10">
     <w:abstractNumId w:val="10"/>
   </w:num>
-  <w:num w:numId="9">
-    <w:abstractNumId w:val="4"/>
-  </w:num>
-  <w:num w:numId="10">
-    <w:abstractNumId w:val="8"/>
-  </w:num>
   <w:num w:numId="11">
-    <w:abstractNumId w:val="9"/>
+    <w:abstractNumId w:val="11"/>
   </w:num>
   <w:num w:numId="12">
-    <w:abstractNumId w:val="1"/>
+    <w:abstractNumId w:val="2"/>
   </w:num>
   <w:num w:numId="13">
     <w:abstractNumId w:val="0"/>
+  </w:num>
+  <w:num w:numId="14">
+    <w:abstractNumId w:val="0"/>
+  </w:num>
+  <w:num w:numId="15">
+    <w:abstractNumId w:val="6"/>
+  </w:num>
+  <w:num w:numId="16">
+    <w:abstractNumId w:val="1"/>
   </w:num>
   <w:num w:numId="1000">
     <w:abstractNumId w:val="990"/>
@@ -8018,17 +8291,17 @@
 </file>
 
 <file path=word/styles.xml><?xml version="1.0" encoding="utf-8"?>
-<w:styles xmlns:r="http://schemas.openxmlformats.org/officeDocument/2006/relationships" xmlns:w="http://schemas.openxmlformats.org/wordprocessingml/2006/main">
+<w:styles xmlns:mc="http://schemas.openxmlformats.org/markup-compatibility/2006" xmlns:r="http://schemas.openxmlformats.org/officeDocument/2006/relationships" xmlns:w="http://schemas.openxmlformats.org/wordprocessingml/2006/main" xmlns:w14="http://schemas.microsoft.com/office/word/2010/wordml" xmlns:w15="http://schemas.microsoft.com/office/word/2012/wordml" mc:Ignorable="w14 w15">
   <w:docDefaults>
     <w:rPrDefault>
       <w:rPr>
         <w:rFonts w:ascii="Times New Roman" w:eastAsia="Times New Roman" w:hAnsi="Times New Roman" w:cs="Times New Roman"/>
-        <w:lang w:val="en-US" w:eastAsia="en-IN" w:bidi="ar-SA"/>
+        <w:lang w:val="en-US" w:eastAsia="en-US" w:bidi="ar-SA"/>
       </w:rPr>
     </w:rPrDefault>
     <w:pPrDefault/>
   </w:docDefaults>
-  <w:latentStyles w:defLockedState="0" w:defUIPriority="0" w:defSemiHidden="0" w:defUnhideWhenUsed="0" w:defQFormat="0" w:count="267">
+  <w:latentStyles w:defLockedState="0" w:defUIPriority="0" w:defSemiHidden="0" w:defUnhideWhenUsed="0" w:defQFormat="0" w:count="380">
     <w:lsdException w:name="Normal" w:qFormat="1"/>
     <w:lsdException w:name="heading 1" w:qFormat="1"/>
     <w:lsdException w:name="heading 2" w:qFormat="1"/>
@@ -8036,15 +8309,148 @@
     <w:lsdException w:name="heading 4" w:qFormat="1"/>
     <w:lsdException w:name="heading 5" w:qFormat="1"/>
     <w:lsdException w:name="heading 6" w:qFormat="1"/>
-    <w:lsdException w:name="heading 7" w:qFormat="1"/>
-    <w:lsdException w:name="heading 8" w:qFormat="1"/>
-    <w:lsdException w:name="heading 9" w:qFormat="1"/>
-    <w:lsdException w:name="header" w:uiPriority="99"/>
+    <w:lsdException w:name="heading 7" w:semiHidden="1" w:unhideWhenUsed="1" w:qFormat="1"/>
+    <w:lsdException w:name="heading 8" w:semiHidden="1" w:unhideWhenUsed="1" w:qFormat="1"/>
+    <w:lsdException w:name="heading 9" w:semiHidden="1" w:unhideWhenUsed="1" w:qFormat="1"/>
+    <w:lsdException w:name="index 1" w:semiHidden="1" w:unhideWhenUsed="1"/>
+    <w:lsdException w:name="index 2" w:semiHidden="1" w:unhideWhenUsed="1"/>
+    <w:lsdException w:name="index 3" w:semiHidden="1" w:unhideWhenUsed="1"/>
+    <w:lsdException w:name="index 4" w:semiHidden="1" w:unhideWhenUsed="1"/>
+    <w:lsdException w:name="index 5" w:semiHidden="1" w:unhideWhenUsed="1"/>
+    <w:lsdException w:name="index 6" w:semiHidden="1" w:unhideWhenUsed="1"/>
+    <w:lsdException w:name="index 7" w:semiHidden="1" w:unhideWhenUsed="1"/>
+    <w:lsdException w:name="index 8" w:semiHidden="1" w:unhideWhenUsed="1"/>
+    <w:lsdException w:name="index 9" w:semiHidden="1" w:unhideWhenUsed="1"/>
+    <w:lsdException w:name="toc 1" w:semiHidden="1" w:unhideWhenUsed="1"/>
+    <w:lsdException w:name="toc 2" w:semiHidden="1" w:unhideWhenUsed="1"/>
+    <w:lsdException w:name="toc 3" w:semiHidden="1" w:unhideWhenUsed="1"/>
+    <w:lsdException w:name="toc 4" w:semiHidden="1" w:unhideWhenUsed="1"/>
+    <w:lsdException w:name="toc 5" w:semiHidden="1" w:unhideWhenUsed="1"/>
+    <w:lsdException w:name="toc 6" w:semiHidden="1" w:unhideWhenUsed="1"/>
+    <w:lsdException w:name="toc 7" w:semiHidden="1" w:unhideWhenUsed="1"/>
+    <w:lsdException w:name="toc 8" w:semiHidden="1" w:unhideWhenUsed="1"/>
+    <w:lsdException w:name="toc 9" w:semiHidden="1" w:unhideWhenUsed="1"/>
+    <w:lsdException w:name="Normal Indent" w:semiHidden="1" w:unhideWhenUsed="1"/>
+    <w:lsdException w:name="footnote text" w:semiHidden="1" w:unhideWhenUsed="1"/>
+    <w:lsdException w:name="annotation text" w:semiHidden="1" w:unhideWhenUsed="1"/>
+    <w:lsdException w:name="header" w:semiHidden="1" w:uiPriority="99" w:unhideWhenUsed="1"/>
+    <w:lsdException w:name="footer" w:semiHidden="1" w:unhideWhenUsed="1"/>
+    <w:lsdException w:name="index heading" w:semiHidden="1" w:unhideWhenUsed="1"/>
     <w:lsdException w:name="caption" w:semiHidden="1" w:unhideWhenUsed="1" w:qFormat="1"/>
+    <w:lsdException w:name="table of figures" w:semiHidden="1" w:unhideWhenUsed="1"/>
+    <w:lsdException w:name="envelope address" w:semiHidden="1" w:unhideWhenUsed="1"/>
+    <w:lsdException w:name="envelope return" w:semiHidden="1" w:unhideWhenUsed="1"/>
+    <w:lsdException w:name="footnote reference" w:semiHidden="1" w:unhideWhenUsed="1"/>
+    <w:lsdException w:name="annotation reference" w:semiHidden="1" w:unhideWhenUsed="1"/>
+    <w:lsdException w:name="line number" w:semiHidden="1" w:unhideWhenUsed="1"/>
+    <w:lsdException w:name="page number" w:semiHidden="1" w:unhideWhenUsed="1"/>
+    <w:lsdException w:name="endnote reference" w:semiHidden="1" w:unhideWhenUsed="1"/>
+    <w:lsdException w:name="endnote text" w:semiHidden="1" w:unhideWhenUsed="1"/>
+    <w:lsdException w:name="table of authorities" w:semiHidden="1" w:unhideWhenUsed="1"/>
+    <w:lsdException w:name="macro" w:semiHidden="1" w:unhideWhenUsed="1"/>
+    <w:lsdException w:name="toa heading" w:semiHidden="1" w:unhideWhenUsed="1"/>
+    <w:lsdException w:name="List" w:semiHidden="1" w:unhideWhenUsed="1"/>
+    <w:lsdException w:name="List Bullet" w:semiHidden="1" w:unhideWhenUsed="1"/>
+    <w:lsdException w:name="List 2" w:semiHidden="1" w:unhideWhenUsed="1"/>
+    <w:lsdException w:name="List 3" w:semiHidden="1" w:unhideWhenUsed="1"/>
     <w:lsdException w:name="Title" w:qFormat="1"/>
+    <w:lsdException w:name="Closing" w:semiHidden="1" w:unhideWhenUsed="1"/>
+    <w:lsdException w:name="Signature" w:semiHidden="1" w:unhideWhenUsed="1"/>
+    <w:lsdException w:name="Default Paragraph Font" w:semiHidden="1" w:unhideWhenUsed="1"/>
+    <w:lsdException w:name="Body Text" w:semiHidden="1" w:unhideWhenUsed="1"/>
+    <w:lsdException w:name="Body Text Indent" w:semiHidden="1" w:unhideWhenUsed="1"/>
+    <w:lsdException w:name="List Continue" w:semiHidden="1" w:unhideWhenUsed="1"/>
+    <w:lsdException w:name="List Continue 2" w:semiHidden="1" w:unhideWhenUsed="1"/>
+    <w:lsdException w:name="List Continue 3" w:semiHidden="1" w:unhideWhenUsed="1"/>
+    <w:lsdException w:name="List Continue 4" w:semiHidden="1" w:unhideWhenUsed="1"/>
+    <w:lsdException w:name="List Continue 5" w:semiHidden="1" w:unhideWhenUsed="1"/>
+    <w:lsdException w:name="Message Header" w:semiHidden="1" w:unhideWhenUsed="1"/>
     <w:lsdException w:name="Subtitle" w:qFormat="1"/>
+    <w:lsdException w:name="Salutation" w:semiHidden="1" w:unhideWhenUsed="1"/>
+    <w:lsdException w:name="Date" w:semiHidden="1" w:unhideWhenUsed="1"/>
+    <w:lsdException w:name="Body Text First Indent" w:semiHidden="1" w:unhideWhenUsed="1"/>
+    <w:lsdException w:name="Body Text First Indent 2" w:semiHidden="1" w:unhideWhenUsed="1"/>
+    <w:lsdException w:name="Note Heading" w:semiHidden="1" w:unhideWhenUsed="1"/>
+    <w:lsdException w:name="Body Text 2" w:semiHidden="1" w:unhideWhenUsed="1"/>
+    <w:lsdException w:name="Body Text 3" w:semiHidden="1" w:unhideWhenUsed="1"/>
+    <w:lsdException w:name="Body Text Indent 2" w:semiHidden="1" w:unhideWhenUsed="1"/>
     <w:lsdException w:name="Strong" w:qFormat="1"/>
     <w:lsdException w:name="Emphasis" w:qFormat="1"/>
+    <w:lsdException w:name="Document Map" w:semiHidden="1" w:unhideWhenUsed="1"/>
+    <w:lsdException w:name="Plain Text" w:semiHidden="1" w:unhideWhenUsed="1"/>
+    <w:lsdException w:name="E-mail Signature" w:semiHidden="1" w:unhideWhenUsed="1"/>
+    <w:lsdException w:name="HTML Top of Form" w:semiHidden="1" w:unhideWhenUsed="1"/>
+    <w:lsdException w:name="HTML Bottom of Form" w:semiHidden="1" w:unhideWhenUsed="1"/>
+    <w:lsdException w:name="Normal (Web)" w:semiHidden="1" w:unhideWhenUsed="1"/>
+    <w:lsdException w:name="HTML Acronym" w:semiHidden="1" w:unhideWhenUsed="1"/>
+    <w:lsdException w:name="HTML Address" w:semiHidden="1" w:unhideWhenUsed="1"/>
+    <w:lsdException w:name="HTML Cite" w:semiHidden="1" w:unhideWhenUsed="1"/>
+    <w:lsdException w:name="HTML Code" w:semiHidden="1" w:unhideWhenUsed="1"/>
+    <w:lsdException w:name="HTML Definition" w:semiHidden="1" w:unhideWhenUsed="1"/>
+    <w:lsdException w:name="HTML Keyboard" w:semiHidden="1" w:unhideWhenUsed="1"/>
+    <w:lsdException w:name="HTML Preformatted" w:semiHidden="1" w:unhideWhenUsed="1"/>
+    <w:lsdException w:name="HTML Sample" w:semiHidden="1" w:unhideWhenUsed="1"/>
+    <w:lsdException w:name="HTML Typewriter" w:semiHidden="1" w:unhideWhenUsed="1"/>
+    <w:lsdException w:name="HTML Variable" w:semiHidden="1" w:unhideWhenUsed="1"/>
+    <w:lsdException w:name="Normal Table" w:semiHidden="1" w:unhideWhenUsed="1"/>
+    <w:lsdException w:name="annotation subject" w:semiHidden="1" w:unhideWhenUsed="1"/>
+    <w:lsdException w:name="No List" w:semiHidden="1" w:unhideWhenUsed="1"/>
+    <w:lsdException w:name="Outline List 1" w:semiHidden="1" w:unhideWhenUsed="1"/>
+    <w:lsdException w:name="Outline List 2" w:semiHidden="1" w:unhideWhenUsed="1"/>
+    <w:lsdException w:name="Outline List 3" w:semiHidden="1" w:unhideWhenUsed="1"/>
+    <w:lsdException w:name="Table Simple 1" w:semiHidden="1" w:unhideWhenUsed="1"/>
+    <w:lsdException w:name="Table Simple 2" w:semiHidden="1" w:unhideWhenUsed="1"/>
+    <w:lsdException w:name="Table Simple 3" w:semiHidden="1" w:unhideWhenUsed="1"/>
+    <w:lsdException w:name="Table Classic 1" w:semiHidden="1" w:unhideWhenUsed="1"/>
+    <w:lsdException w:name="Table Classic 2" w:semiHidden="1" w:unhideWhenUsed="1"/>
+    <w:lsdException w:name="Table Classic 3" w:semiHidden="1" w:unhideWhenUsed="1"/>
+    <w:lsdException w:name="Table Classic 4" w:semiHidden="1" w:unhideWhenUsed="1"/>
+    <w:lsdException w:name="Table Colorful 1" w:semiHidden="1" w:unhideWhenUsed="1"/>
+    <w:lsdException w:name="Table Colorful 2" w:semiHidden="1" w:unhideWhenUsed="1"/>
+    <w:lsdException w:name="Table Colorful 3" w:semiHidden="1" w:unhideWhenUsed="1"/>
+    <w:lsdException w:name="Table Columns 1" w:semiHidden="1" w:unhideWhenUsed="1"/>
+    <w:lsdException w:name="Table Columns 2" w:semiHidden="1" w:unhideWhenUsed="1"/>
+    <w:lsdException w:name="Table Columns 3" w:semiHidden="1" w:unhideWhenUsed="1"/>
+    <w:lsdException w:name="Table Columns 4" w:semiHidden="1" w:unhideWhenUsed="1"/>
+    <w:lsdException w:name="Table Columns 5" w:semiHidden="1" w:unhideWhenUsed="1"/>
+    <w:lsdException w:name="Table Grid 1" w:semiHidden="1" w:unhideWhenUsed="1"/>
+    <w:lsdException w:name="Table Grid 2" w:semiHidden="1" w:unhideWhenUsed="1"/>
+    <w:lsdException w:name="Table Grid 3" w:semiHidden="1" w:unhideWhenUsed="1"/>
+    <w:lsdException w:name="Table Grid 4" w:semiHidden="1" w:unhideWhenUsed="1"/>
+    <w:lsdException w:name="Table Grid 5" w:semiHidden="1" w:unhideWhenUsed="1"/>
+    <w:lsdException w:name="Table Grid 6" w:semiHidden="1" w:unhideWhenUsed="1"/>
+    <w:lsdException w:name="Table Grid 7" w:semiHidden="1" w:unhideWhenUsed="1"/>
+    <w:lsdException w:name="Table Grid 8" w:semiHidden="1" w:unhideWhenUsed="1"/>
+    <w:lsdException w:name="Table List 1" w:semiHidden="1" w:unhideWhenUsed="1"/>
+    <w:lsdException w:name="Table List 2" w:semiHidden="1" w:unhideWhenUsed="1"/>
+    <w:lsdException w:name="Table List 3" w:semiHidden="1" w:unhideWhenUsed="1"/>
+    <w:lsdException w:name="Table List 4" w:semiHidden="1" w:unhideWhenUsed="1"/>
+    <w:lsdException w:name="Table List 5" w:semiHidden="1" w:unhideWhenUsed="1"/>
+    <w:lsdException w:name="Table List 6" w:semiHidden="1" w:unhideWhenUsed="1"/>
+    <w:lsdException w:name="Table List 7" w:semiHidden="1" w:unhideWhenUsed="1"/>
+    <w:lsdException w:name="Table List 8" w:semiHidden="1" w:unhideWhenUsed="1"/>
+    <w:lsdException w:name="Table 3D effects 1" w:semiHidden="1" w:unhideWhenUsed="1"/>
+    <w:lsdException w:name="Table 3D effects 2" w:semiHidden="1" w:unhideWhenUsed="1"/>
+    <w:lsdException w:name="Table 3D effects 3" w:semiHidden="1" w:unhideWhenUsed="1"/>
+    <w:lsdException w:name="Table Contemporary" w:semiHidden="1" w:unhideWhenUsed="1"/>
+    <w:lsdException w:name="Table Elegant" w:semiHidden="1" w:unhideWhenUsed="1"/>
+    <w:lsdException w:name="Table Professional" w:semiHidden="1" w:unhideWhenUsed="1"/>
+    <w:lsdException w:name="Table Subtle 1" w:semiHidden="1" w:unhideWhenUsed="1"/>
+    <w:lsdException w:name="Table Subtle 2" w:semiHidden="1" w:unhideWhenUsed="1"/>
+    <w:lsdException w:name="Table Web 1" w:semiHidden="1" w:unhideWhenUsed="1"/>
+    <w:lsdException w:name="Table Web 2" w:semiHidden="1" w:unhideWhenUsed="1"/>
+    <w:lsdException w:name="Table Web 3" w:semiHidden="1" w:unhideWhenUsed="1"/>
+    <w:lsdException w:name="Balloon Text" w:semiHidden="1" w:unhideWhenUsed="1"/>
+    <w:lsdException w:name="Table Theme" w:semiHidden="1" w:unhideWhenUsed="1"/>
+    <w:lsdException w:name="Note Level 1" w:semiHidden="1" w:unhideWhenUsed="1"/>
+    <w:lsdException w:name="Note Level 2" w:semiHidden="1" w:unhideWhenUsed="1"/>
+    <w:lsdException w:name="Note Level 3" w:semiHidden="1" w:unhideWhenUsed="1"/>
+    <w:lsdException w:name="Note Level 4" w:semiHidden="1" w:unhideWhenUsed="1"/>
+    <w:lsdException w:name="Note Level 5" w:semiHidden="1" w:unhideWhenUsed="1"/>
+    <w:lsdException w:name="Note Level 6" w:semiHidden="1" w:unhideWhenUsed="1"/>
+    <w:lsdException w:name="Note Level 7" w:semiHidden="1" w:unhideWhenUsed="1"/>
+    <w:lsdException w:name="Note Level 8" w:semiHidden="1" w:unhideWhenUsed="1"/>
+    <w:lsdException w:name="Note Level 9" w:semiHidden="1" w:unhideWhenUsed="1"/>
     <w:lsdException w:name="Placeholder Text" w:semiHidden="1" w:uiPriority="99"/>
     <w:lsdException w:name="No Spacing" w:uiPriority="1" w:qFormat="1"/>
     <w:lsdException w:name="Light Shading" w:uiPriority="60"/>
@@ -8156,6 +8562,110 @@
     <w:lsdException w:name="Book Title" w:uiPriority="33" w:qFormat="1"/>
     <w:lsdException w:name="Bibliography" w:semiHidden="1" w:uiPriority="37" w:unhideWhenUsed="1"/>
     <w:lsdException w:name="TOC Heading" w:semiHidden="1" w:uiPriority="39" w:unhideWhenUsed="1" w:qFormat="1"/>
+    <w:lsdException w:name="Plain Table 1" w:uiPriority="41"/>
+    <w:lsdException w:name="Plain Table 2" w:uiPriority="42"/>
+    <w:lsdException w:name="Plain Table 3" w:uiPriority="43"/>
+    <w:lsdException w:name="Plain Table 4" w:uiPriority="44"/>
+    <w:lsdException w:name="Plain Table 5" w:uiPriority="45"/>
+    <w:lsdException w:name="Grid Table Light" w:uiPriority="40"/>
+    <w:lsdException w:name="Grid Table 1 Light" w:uiPriority="46"/>
+    <w:lsdException w:name="Grid Table 2" w:uiPriority="47"/>
+    <w:lsdException w:name="Grid Table 3" w:uiPriority="48"/>
+    <w:lsdException w:name="Grid Table 4" w:uiPriority="49"/>
+    <w:lsdException w:name="Grid Table 5 Dark" w:uiPriority="50"/>
+    <w:lsdException w:name="Grid Table 6 Colorful" w:uiPriority="51"/>
+    <w:lsdException w:name="Grid Table 7 Colorful" w:uiPriority="52"/>
+    <w:lsdException w:name="Grid Table 1 Light Accent 1" w:uiPriority="46"/>
+    <w:lsdException w:name="Grid Table 2 Accent 1" w:uiPriority="47"/>
+    <w:lsdException w:name="Grid Table 3 Accent 1" w:uiPriority="48"/>
+    <w:lsdException w:name="Grid Table 4 Accent 1" w:uiPriority="49"/>
+    <w:lsdException w:name="Grid Table 5 Dark Accent 1" w:uiPriority="50"/>
+    <w:lsdException w:name="Grid Table 6 Colorful Accent 1" w:uiPriority="51"/>
+    <w:lsdException w:name="Grid Table 7 Colorful Accent 1" w:uiPriority="52"/>
+    <w:lsdException w:name="Grid Table 1 Light Accent 2" w:uiPriority="46"/>
+    <w:lsdException w:name="Grid Table 2 Accent 2" w:uiPriority="47"/>
+    <w:lsdException w:name="Grid Table 3 Accent 2" w:uiPriority="48"/>
+    <w:lsdException w:name="Grid Table 4 Accent 2" w:uiPriority="49"/>
+    <w:lsdException w:name="Grid Table 5 Dark Accent 2" w:uiPriority="50"/>
+    <w:lsdException w:name="Grid Table 6 Colorful Accent 2" w:uiPriority="51"/>
+    <w:lsdException w:name="Grid Table 7 Colorful Accent 2" w:uiPriority="52"/>
+    <w:lsdException w:name="Grid Table 1 Light Accent 3" w:uiPriority="46"/>
+    <w:lsdException w:name="Grid Table 2 Accent 3" w:uiPriority="47"/>
+    <w:lsdException w:name="Grid Table 3 Accent 3" w:uiPriority="48"/>
+    <w:lsdException w:name="Grid Table 4 Accent 3" w:uiPriority="49"/>
+    <w:lsdException w:name="Grid Table 5 Dark Accent 3" w:uiPriority="50"/>
+    <w:lsdException w:name="Grid Table 6 Colorful Accent 3" w:uiPriority="51"/>
+    <w:lsdException w:name="Grid Table 7 Colorful Accent 3" w:uiPriority="52"/>
+    <w:lsdException w:name="Grid Table 1 Light Accent 4" w:uiPriority="46"/>
+    <w:lsdException w:name="Grid Table 2 Accent 4" w:uiPriority="47"/>
+    <w:lsdException w:name="Grid Table 3 Accent 4" w:uiPriority="48"/>
+    <w:lsdException w:name="Grid Table 4 Accent 4" w:uiPriority="49"/>
+    <w:lsdException w:name="Grid Table 5 Dark Accent 4" w:uiPriority="50"/>
+    <w:lsdException w:name="Grid Table 6 Colorful Accent 4" w:uiPriority="51"/>
+    <w:lsdException w:name="Grid Table 7 Colorful Accent 4" w:uiPriority="52"/>
+    <w:lsdException w:name="Grid Table 1 Light Accent 5" w:uiPriority="46"/>
+    <w:lsdException w:name="Grid Table 2 Accent 5" w:uiPriority="47"/>
+    <w:lsdException w:name="Grid Table 3 Accent 5" w:uiPriority="48"/>
+    <w:lsdException w:name="Grid Table 4 Accent 5" w:uiPriority="49"/>
+    <w:lsdException w:name="Grid Table 5 Dark Accent 5" w:uiPriority="50"/>
+    <w:lsdException w:name="Grid Table 6 Colorful Accent 5" w:uiPriority="51"/>
+    <w:lsdException w:name="Grid Table 7 Colorful Accent 5" w:uiPriority="52"/>
+    <w:lsdException w:name="Grid Table 1 Light Accent 6" w:uiPriority="46"/>
+    <w:lsdException w:name="Grid Table 2 Accent 6" w:uiPriority="47"/>
+    <w:lsdException w:name="Grid Table 3 Accent 6" w:uiPriority="48"/>
+    <w:lsdException w:name="Grid Table 4 Accent 6" w:uiPriority="49"/>
+    <w:lsdException w:name="Grid Table 5 Dark Accent 6" w:uiPriority="50"/>
+    <w:lsdException w:name="Grid Table 6 Colorful Accent 6" w:uiPriority="51"/>
+    <w:lsdException w:name="Grid Table 7 Colorful Accent 6" w:uiPriority="52"/>
+    <w:lsdException w:name="List Table 1 Light" w:uiPriority="46"/>
+    <w:lsdException w:name="List Table 2" w:uiPriority="47"/>
+    <w:lsdException w:name="List Table 3" w:uiPriority="48"/>
+    <w:lsdException w:name="List Table 4" w:uiPriority="49"/>
+    <w:lsdException w:name="List Table 5 Dark" w:uiPriority="50"/>
+    <w:lsdException w:name="List Table 6 Colorful" w:uiPriority="51"/>
+    <w:lsdException w:name="List Table 7 Colorful" w:uiPriority="52"/>
+    <w:lsdException w:name="List Table 1 Light Accent 1" w:uiPriority="46"/>
+    <w:lsdException w:name="List Table 2 Accent 1" w:uiPriority="47"/>
+    <w:lsdException w:name="List Table 3 Accent 1" w:uiPriority="48"/>
+    <w:lsdException w:name="List Table 4 Accent 1" w:uiPriority="49"/>
+    <w:lsdException w:name="List Table 5 Dark Accent 1" w:uiPriority="50"/>
+    <w:lsdException w:name="List Table 6 Colorful Accent 1" w:uiPriority="51"/>
+    <w:lsdException w:name="List Table 7 Colorful Accent 1" w:uiPriority="52"/>
+    <w:lsdException w:name="List Table 1 Light Accent 2" w:uiPriority="46"/>
+    <w:lsdException w:name="List Table 2 Accent 2" w:uiPriority="47"/>
+    <w:lsdException w:name="List Table 3 Accent 2" w:uiPriority="48"/>
+    <w:lsdException w:name="List Table 4 Accent 2" w:uiPriority="49"/>
+    <w:lsdException w:name="List Table 5 Dark Accent 2" w:uiPriority="50"/>
+    <w:lsdException w:name="List Table 6 Colorful Accent 2" w:uiPriority="51"/>
+    <w:lsdException w:name="List Table 7 Colorful Accent 2" w:uiPriority="52"/>
+    <w:lsdException w:name="List Table 1 Light Accent 3" w:uiPriority="46"/>
+    <w:lsdException w:name="List Table 2 Accent 3" w:uiPriority="47"/>
+    <w:lsdException w:name="List Table 3 Accent 3" w:uiPriority="48"/>
+    <w:lsdException w:name="List Table 4 Accent 3" w:uiPriority="49"/>
+    <w:lsdException w:name="List Table 5 Dark Accent 3" w:uiPriority="50"/>
+    <w:lsdException w:name="List Table 6 Colorful Accent 3" w:uiPriority="51"/>
+    <w:lsdException w:name="List Table 7 Colorful Accent 3" w:uiPriority="52"/>
+    <w:lsdException w:name="List Table 1 Light Accent 4" w:uiPriority="46"/>
+    <w:lsdException w:name="List Table 2 Accent 4" w:uiPriority="47"/>
+    <w:lsdException w:name="List Table 3 Accent 4" w:uiPriority="48"/>
+    <w:lsdException w:name="List Table 4 Accent 4" w:uiPriority="49"/>
+    <w:lsdException w:name="List Table 5 Dark Accent 4" w:uiPriority="50"/>
+    <w:lsdException w:name="List Table 6 Colorful Accent 4" w:uiPriority="51"/>
+    <w:lsdException w:name="List Table 7 Colorful Accent 4" w:uiPriority="52"/>
+    <w:lsdException w:name="List Table 1 Light Accent 5" w:uiPriority="46"/>
+    <w:lsdException w:name="List Table 2 Accent 5" w:uiPriority="47"/>
+    <w:lsdException w:name="List Table 3 Accent 5" w:uiPriority="48"/>
+    <w:lsdException w:name="List Table 4 Accent 5" w:uiPriority="49"/>
+    <w:lsdException w:name="List Table 5 Dark Accent 5" w:uiPriority="50"/>
+    <w:lsdException w:name="List Table 6 Colorful Accent 5" w:uiPriority="51"/>
+    <w:lsdException w:name="List Table 7 Colorful Accent 5" w:uiPriority="52"/>
+    <w:lsdException w:name="List Table 1 Light Accent 6" w:uiPriority="46"/>
+    <w:lsdException w:name="List Table 2 Accent 6" w:uiPriority="47"/>
+    <w:lsdException w:name="List Table 3 Accent 6" w:uiPriority="48"/>
+    <w:lsdException w:name="List Table 4 Accent 6" w:uiPriority="49"/>
+    <w:lsdException w:name="List Table 5 Dark Accent 6" w:uiPriority="50"/>
+    <w:lsdException w:name="List Table 6 Colorful Accent 6" w:uiPriority="51"/>
+    <w:lsdException w:name="List Table 7 Colorful Accent 6" w:uiPriority="52"/>
   </w:latentStyles>
   <w:style w:type="paragraph" w:default="1" w:styleId="Normal">
     <w:name w:val="Normal"/>
@@ -8167,26 +8677,23 @@
     <w:rPr>
       <w:rFonts w:ascii="Times" w:hAnsi="Times"/>
       <w:szCs w:val="24"/>
-      <w:lang w:val="en-US" w:eastAsia="en-US"/>
     </w:rPr>
   </w:style>
   <w:style w:type="paragraph" w:styleId="Heading1">
     <w:name w:val="heading 1"/>
     <w:next w:val="Normal"/>
     <w:qFormat/>
-    <w:rsid w:val="001A0125"/>
+    <w:rsid w:val="001F1812"/>
     <w:pPr>
       <w:numPr>
         <w:numId w:val="12"/>
       </w:numPr>
       <w:spacing w:before="360" w:after="50" w:line="240" w:lineRule="exact"/>
-      <w:ind w:left="357" w:hanging="357"/>
       <w:outlineLvl w:val="0"/>
     </w:pPr>
     <w:rPr>
       <w:rFonts w:ascii="Helvetica" w:hAnsi="Helvetica"/>
       <w:b/>
-      <w:lang w:val="en-US" w:eastAsia="en-US"/>
     </w:rPr>
   </w:style>
   <w:style w:type="paragraph" w:styleId="Heading2">
@@ -8194,10 +8701,10 @@
     <w:next w:val="Normal"/>
     <w:autoRedefine/>
     <w:qFormat/>
-    <w:rsid w:val="00DC5EDA"/>
+    <w:rsid w:val="001F1812"/>
     <w:pPr>
       <w:numPr>
-        <w:numId w:val="13"/>
+        <w:numId w:val="14"/>
       </w:numPr>
       <w:spacing w:before="360" w:after="52" w:line="240" w:lineRule="exact"/>
       <w:outlineLvl w:val="1"/>
@@ -8207,7 +8714,6 @@
       <w:bCs/>
       <w:sz w:val="18"/>
       <w:szCs w:val="18"/>
-      <w:lang w:val="en-US" w:eastAsia="en-US"/>
     </w:rPr>
   </w:style>
   <w:style w:type="paragraph" w:styleId="Heading3">
@@ -8339,7 +8845,6 @@
     <w:uiPriority w:val="99"/>
     <w:semiHidden/>
     <w:unhideWhenUsed/>
-    <w:qFormat/>
     <w:tblPr>
       <w:tblInd w:w="0" w:type="dxa"/>
       <w:tblCellMar>
@@ -8417,7 +8922,6 @@
       <w:rFonts w:ascii="Helvetica" w:hAnsi="Helvetica"/>
       <w:i/>
       <w:sz w:val="16"/>
-      <w:lang w:val="en-US" w:eastAsia="en-US"/>
     </w:rPr>
   </w:style>
   <w:style w:type="paragraph" w:customStyle="1" w:styleId="DOILine">
@@ -8438,7 +8942,6 @@
       <w:rFonts w:ascii="Helvetica" w:hAnsi="Helvetica"/>
       <w:b/>
       <w:sz w:val="32"/>
-      <w:lang w:val="en-US" w:eastAsia="en-US"/>
     </w:rPr>
   </w:style>
   <w:style w:type="paragraph" w:customStyle="1" w:styleId="Authorname">
@@ -8452,7 +8955,6 @@
       <w:rFonts w:ascii="Helvetica-Light" w:hAnsi="Helvetica-Light"/>
       <w:iCs/>
       <w:sz w:val="26"/>
-      <w:lang w:val="en-US" w:eastAsia="en-US"/>
     </w:rPr>
   </w:style>
   <w:style w:type="paragraph" w:customStyle="1" w:styleId="Affilation">
@@ -8491,7 +8993,6 @@
       <w:b/>
       <w:caps/>
       <w:sz w:val="16"/>
-      <w:lang w:val="en-US" w:eastAsia="en-US"/>
     </w:rPr>
   </w:style>
   <w:style w:type="paragraph" w:customStyle="1" w:styleId="AbstractText">
@@ -8505,7 +9006,6 @@
     <w:rPr>
       <w:rFonts w:ascii="Helvetica" w:hAnsi="Helvetica"/>
       <w:sz w:val="16"/>
-      <w:lang w:val="en-US" w:eastAsia="en-US"/>
     </w:rPr>
   </w:style>
   <w:style w:type="paragraph" w:customStyle="1" w:styleId="Para">
@@ -8519,7 +9019,6 @@
     </w:pPr>
     <w:rPr>
       <w:sz w:val="18"/>
-      <w:lang w:val="en-US" w:eastAsia="en-US"/>
     </w:rPr>
   </w:style>
   <w:style w:type="paragraph" w:customStyle="1" w:styleId="ParaNoInd">
@@ -8533,7 +9032,6 @@
   </w:style>
   <w:style w:type="character" w:styleId="FootnoteReference">
     <w:name w:val="footnote reference"/>
-    <w:basedOn w:val="DefaultParagraphFont"/>
     <w:semiHidden/>
     <w:rsid w:val="00EC5ED4"/>
     <w:rPr>
@@ -8542,7 +9040,6 @@
   </w:style>
   <w:style w:type="character" w:styleId="PageNumber">
     <w:name w:val="page number"/>
-    <w:basedOn w:val="DefaultParagraphFont"/>
     <w:rsid w:val="00EC5ED4"/>
     <w:rPr>
       <w:rFonts w:ascii="Helvetica" w:hAnsi="Helvetica"/>
@@ -8571,7 +9068,6 @@
   </w:style>
   <w:style w:type="character" w:customStyle="1" w:styleId="Chead">
     <w:name w:val="C head"/>
-    <w:basedOn w:val="DefaultParagraphFont"/>
     <w:rsid w:val="00EC5ED4"/>
     <w:rPr>
       <w:rFonts w:ascii="Times New Roman" w:hAnsi="Times New Roman"/>
@@ -8721,7 +9217,6 @@
     </w:pPr>
     <w:rPr>
       <w:sz w:val="16"/>
-      <w:lang w:val="en-US" w:eastAsia="en-US"/>
     </w:rPr>
   </w:style>
   <w:style w:type="paragraph" w:customStyle="1" w:styleId="Tablecaption">
@@ -8732,7 +9227,6 @@
     </w:pPr>
     <w:rPr>
       <w:sz w:val="16"/>
-      <w:lang w:val="en-US" w:eastAsia="en-US"/>
     </w:rPr>
   </w:style>
   <w:style w:type="paragraph" w:customStyle="1" w:styleId="Tablebody">
@@ -8744,7 +9238,6 @@
     </w:pPr>
     <w:rPr>
       <w:sz w:val="16"/>
-      <w:lang w:val="en-US" w:eastAsia="en-US"/>
     </w:rPr>
   </w:style>
   <w:style w:type="paragraph" w:customStyle="1" w:styleId="TableColumnhead">
@@ -8780,7 +9273,6 @@
     </w:pPr>
     <w:rPr>
       <w:sz w:val="14"/>
-      <w:lang w:val="en-US" w:eastAsia="en-US"/>
     </w:rPr>
   </w:style>
   <w:style w:type="paragraph" w:customStyle="1" w:styleId="AckHead">
@@ -8808,7 +9300,6 @@
     </w:pPr>
     <w:rPr>
       <w:sz w:val="14"/>
-      <w:lang w:val="en-US" w:eastAsia="en-US"/>
     </w:rPr>
   </w:style>
   <w:style w:type="paragraph" w:customStyle="1" w:styleId="BHead">
@@ -8825,7 +9316,6 @@
     <w:rPr>
       <w:rFonts w:ascii="Helvetica" w:hAnsi="Helvetica"/>
       <w:b/>
-      <w:lang w:val="en-US" w:eastAsia="en-US"/>
     </w:rPr>
   </w:style>
   <w:style w:type="paragraph" w:styleId="HTMLAddress">
@@ -8847,7 +9337,6 @@
       <w:rFonts w:ascii="Helvetica" w:hAnsi="Helvetica"/>
       <w:i/>
       <w:sz w:val="24"/>
-      <w:lang w:val="en-US" w:eastAsia="en-US"/>
     </w:rPr>
   </w:style>
   <w:style w:type="paragraph" w:customStyle="1" w:styleId="Para0">
@@ -9095,7 +9584,6 @@
   </w:style>
   <w:style w:type="character" w:customStyle="1" w:styleId="HeaderChar">
     <w:name w:val="Header Char"/>
-    <w:basedOn w:val="DefaultParagraphFont"/>
     <w:link w:val="Header"/>
     <w:uiPriority w:val="99"/>
     <w:rsid w:val="00A55800"/>
@@ -9124,7 +9612,6 @@
   </w:style>
   <w:style w:type="character" w:customStyle="1" w:styleId="BalloonTextChar">
     <w:name w:val="Balloon Text Char"/>
-    <w:basedOn w:val="DefaultParagraphFont"/>
     <w:link w:val="BalloonText"/>
     <w:rsid w:val="00A55800"/>
     <w:rPr>
@@ -9164,7 +9651,6 @@
   </w:style>
   <w:style w:type="character" w:customStyle="1" w:styleId="AbstractTextChar">
     <w:name w:val="Abstract Text Char"/>
-    <w:basedOn w:val="DefaultParagraphFont"/>
     <w:link w:val="AbstractText"/>
     <w:rsid w:val="00A5432A"/>
     <w:rPr>
@@ -9175,12 +9661,13 @@
   </w:style>
   <w:style w:type="character" w:customStyle="1" w:styleId="Abstract-TextChar">
     <w:name w:val="Abstract-Text Char"/>
-    <w:basedOn w:val="AbstractTextChar"/>
     <w:link w:val="Abstract-Text"/>
     <w:rsid w:val="00A5432A"/>
     <w:rPr>
+      <w:rFonts w:ascii="Helvetica" w:hAnsi="Helvetica"/>
       <w:sz w:val="18"/>
       <w:szCs w:val="18"/>
+      <w:lang w:val="en-US" w:eastAsia="en-US"/>
     </w:rPr>
   </w:style>
   <w:style w:type="paragraph" w:customStyle="1" w:styleId="Author-Group">
@@ -9200,7 +9687,6 @@
   </w:style>
   <w:style w:type="character" w:customStyle="1" w:styleId="AbstractHeadChar">
     <w:name w:val="Abstract Head Char"/>
-    <w:basedOn w:val="DefaultParagraphFont"/>
     <w:link w:val="AbstractHead"/>
     <w:rsid w:val="00A5432A"/>
     <w:rPr>
@@ -9216,6 +9702,13 @@
     <w:basedOn w:val="AbstractHeadChar"/>
     <w:link w:val="Abstract-Head"/>
     <w:rsid w:val="00A5432A"/>
+    <w:rPr>
+      <w:rFonts w:ascii="Helvetica" w:hAnsi="Helvetica"/>
+      <w:b/>
+      <w:caps/>
+      <w:sz w:val="16"/>
+      <w:lang w:val="en-US" w:eastAsia="en-US"/>
+    </w:rPr>
   </w:style>
   <w:style w:type="paragraph" w:customStyle="1" w:styleId="Author-Affiliation">
     <w:name w:val="Author-Affiliation"/>
@@ -9234,7 +9727,6 @@
   </w:style>
   <w:style w:type="character" w:customStyle="1" w:styleId="AuthornameChar">
     <w:name w:val="Author name Char"/>
-    <w:basedOn w:val="DefaultParagraphFont"/>
     <w:link w:val="Authorname"/>
     <w:rsid w:val="00513FFC"/>
     <w:rPr>
@@ -9246,12 +9738,14 @@
   </w:style>
   <w:style w:type="character" w:customStyle="1" w:styleId="Author-GroupChar">
     <w:name w:val="Author-Group Char"/>
-    <w:basedOn w:val="AuthornameChar"/>
     <w:link w:val="Author-Group"/>
     <w:rsid w:val="00513FFC"/>
     <w:rPr>
+      <w:rFonts w:ascii="Helvetica-Light" w:hAnsi="Helvetica-Light"/>
+      <w:iCs/>
       <w:sz w:val="24"/>
       <w:szCs w:val="24"/>
+      <w:lang w:val="en-US" w:eastAsia="en-US"/>
     </w:rPr>
   </w:style>
   <w:style w:type="paragraph" w:styleId="Title">
@@ -9274,20 +9768,27 @@
     <w:basedOn w:val="AuthornameChar"/>
     <w:link w:val="Affilation"/>
     <w:rsid w:val="00513FFC"/>
+    <w:rPr>
+      <w:rFonts w:ascii="Helvetica-Light" w:hAnsi="Helvetica-Light"/>
+      <w:iCs/>
+      <w:sz w:val="26"/>
+      <w:lang w:val="en-US" w:eastAsia="en-US"/>
+    </w:rPr>
   </w:style>
   <w:style w:type="character" w:customStyle="1" w:styleId="Author-AffiliationChar">
     <w:name w:val="Author-Affiliation Char"/>
-    <w:basedOn w:val="AffilationChar"/>
     <w:link w:val="Author-Affiliation"/>
     <w:rsid w:val="00513FFC"/>
     <w:rPr>
+      <w:rFonts w:ascii="Helvetica-Light" w:hAnsi="Helvetica-Light"/>
+      <w:iCs/>
       <w:sz w:val="18"/>
       <w:szCs w:val="18"/>
+      <w:lang w:val="en-US" w:eastAsia="en-US"/>
     </w:rPr>
   </w:style>
   <w:style w:type="character" w:customStyle="1" w:styleId="TitleChar">
     <w:name w:val="Title Char"/>
-    <w:basedOn w:val="DefaultParagraphFont"/>
     <w:link w:val="Title"/>
     <w:rsid w:val="00435193"/>
     <w:rPr>
@@ -9315,7 +9816,6 @@
   </w:style>
   <w:style w:type="character" w:customStyle="1" w:styleId="SubtitleChar">
     <w:name w:val="Subtitle Char"/>
-    <w:basedOn w:val="DefaultParagraphFont"/>
     <w:link w:val="Subtitle"/>
     <w:rsid w:val="00435193"/>
     <w:rPr>
@@ -9356,12 +9856,14 @@
   </w:style>
   <w:style w:type="character" w:customStyle="1" w:styleId="corrs-auChar">
     <w:name w:val="corrs-au Char"/>
-    <w:basedOn w:val="AuthornameChar"/>
     <w:link w:val="corrs-au"/>
     <w:rsid w:val="002F4CA8"/>
     <w:rPr>
+      <w:rFonts w:ascii="Helvetica-Light" w:hAnsi="Helvetica-Light"/>
+      <w:iCs/>
       <w:sz w:val="17"/>
       <w:szCs w:val="17"/>
+      <w:lang w:val="en-US" w:eastAsia="en-US"/>
     </w:rPr>
   </w:style>
   <w:style w:type="paragraph" w:customStyle="1" w:styleId="article-info">
@@ -9381,12 +9883,14 @@
   </w:style>
   <w:style w:type="character" w:customStyle="1" w:styleId="History-DatesChar">
     <w:name w:val="History-Dates Char"/>
-    <w:basedOn w:val="AffilationChar"/>
     <w:link w:val="History-Dates"/>
     <w:rsid w:val="002F4CA8"/>
     <w:rPr>
+      <w:rFonts w:ascii="Helvetica-Light" w:hAnsi="Helvetica-Light"/>
+      <w:iCs/>
       <w:sz w:val="16"/>
       <w:szCs w:val="16"/>
+      <w:lang w:val="en-US" w:eastAsia="en-US"/>
     </w:rPr>
   </w:style>
   <w:style w:type="paragraph" w:customStyle="1" w:styleId="para-first">
@@ -9402,7 +9906,6 @@
   </w:style>
   <w:style w:type="character" w:customStyle="1" w:styleId="article-infoChar">
     <w:name w:val="article-info Char"/>
-    <w:basedOn w:val="DefaultParagraphFont"/>
     <w:link w:val="article-info"/>
     <w:rsid w:val="00B637BC"/>
     <w:rPr>
@@ -9425,7 +9928,6 @@
   </w:style>
   <w:style w:type="character" w:customStyle="1" w:styleId="ParaChar">
     <w:name w:val="Para Char"/>
-    <w:basedOn w:val="DefaultParagraphFont"/>
     <w:link w:val="Para"/>
     <w:rsid w:val="004E0596"/>
     <w:rPr>
@@ -9438,35 +9940,64 @@
     <w:basedOn w:val="ParaChar"/>
     <w:link w:val="ParaNoInd"/>
     <w:rsid w:val="004E0596"/>
+    <w:rPr>
+      <w:sz w:val="18"/>
+      <w:lang w:val="en-US" w:eastAsia="en-US"/>
+    </w:rPr>
   </w:style>
   <w:style w:type="character" w:customStyle="1" w:styleId="para-firstChar">
     <w:name w:val="para-first Char"/>
-    <w:basedOn w:val="ParaNoIndChar"/>
     <w:link w:val="para-first"/>
     <w:rsid w:val="004E0596"/>
     <w:rPr>
       <w:sz w:val="16"/>
       <w:szCs w:val="16"/>
+      <w:lang w:val="en-US" w:eastAsia="en-US"/>
     </w:rPr>
   </w:style>
   <w:style w:type="character" w:customStyle="1" w:styleId="Heading3Char">
     <w:name w:val="Heading 3 Char"/>
-    <w:basedOn w:val="para-firstChar"/>
     <w:link w:val="Heading3"/>
     <w:rsid w:val="009D0B6E"/>
     <w:rPr>
       <w:b/>
+      <w:sz w:val="16"/>
+      <w:szCs w:val="16"/>
+      <w:lang w:val="en-US" w:eastAsia="en-US"/>
     </w:rPr>
   </w:style>
   <w:style w:type="character" w:customStyle="1" w:styleId="paraChar0">
     <w:name w:val="para Char"/>
-    <w:basedOn w:val="ParaChar"/>
     <w:link w:val="para1"/>
     <w:rsid w:val="004E0596"/>
     <w:rPr>
       <w:sz w:val="16"/>
       <w:szCs w:val="16"/>
-    </w:rPr>
+      <w:lang w:val="en-US" w:eastAsia="en-US"/>
+    </w:rPr>
+  </w:style>
+  <w:style w:type="paragraph" w:customStyle="1" w:styleId="Style2">
+    <w:name w:val="Style2"/>
+    <w:basedOn w:val="Heading3"/>
+    <w:qFormat/>
+    <w:rsid w:val="001F1812"/>
+    <w:pPr>
+      <w:numPr>
+        <w:ilvl w:val="2"/>
+        <w:numId w:val="12"/>
+      </w:numPr>
+    </w:pPr>
+  </w:style>
+  <w:style w:type="paragraph" w:customStyle="1" w:styleId="Style1">
+    <w:name w:val="Style1"/>
+    <w:basedOn w:val="Heading2"/>
+    <w:rsid w:val="001F1812"/>
+    <w:pPr>
+      <w:numPr>
+        <w:ilvl w:val="1"/>
+        <w:numId w:val="12"/>
+      </w:numPr>
+    </w:pPr>
   </w:style>
   <w:style w:type="paragraph" w:customStyle="1" w:styleId="SourceCode">
     <w:name w:val="Source Code"/>
@@ -9711,44 +10242,44 @@
         <a:sysClr val="window" lastClr="FFFFFF"/>
       </a:lt1>
       <a:dk2>
-        <a:srgbClr val="1F497D"/>
+        <a:srgbClr val="44546A"/>
       </a:dk2>
       <a:lt2>
-        <a:srgbClr val="EEECE1"/>
+        <a:srgbClr val="E7E6E6"/>
       </a:lt2>
       <a:accent1>
-        <a:srgbClr val="4F81BD"/>
+        <a:srgbClr val="5B9BD5"/>
       </a:accent1>
       <a:accent2>
-        <a:srgbClr val="C0504D"/>
+        <a:srgbClr val="ED7D31"/>
       </a:accent2>
       <a:accent3>
-        <a:srgbClr val="9BBB59"/>
+        <a:srgbClr val="A5A5A5"/>
       </a:accent3>
       <a:accent4>
-        <a:srgbClr val="8064A2"/>
+        <a:srgbClr val="FFC000"/>
       </a:accent4>
       <a:accent5>
-        <a:srgbClr val="4BACC6"/>
+        <a:srgbClr val="4472C4"/>
       </a:accent5>
       <a:accent6>
-        <a:srgbClr val="F79646"/>
+        <a:srgbClr val="70AD47"/>
       </a:accent6>
       <a:hlink>
-        <a:srgbClr val="0000FF"/>
+        <a:srgbClr val="0563C1"/>
       </a:hlink>
       <a:folHlink>
-        <a:srgbClr val="800080"/>
+        <a:srgbClr val="954F72"/>
       </a:folHlink>
     </a:clrScheme>
     <a:fontScheme name="Office">
       <a:majorFont>
-        <a:latin typeface="Cambria"/>
+        <a:latin typeface="Calibri Light" panose="020F0302020204030204"/>
         <a:ea typeface=""/>
         <a:cs typeface=""/>
-        <a:font script="Jpan" typeface="ＭＳ ゴシック"/>
+        <a:font script="Jpan" typeface="Yu Gothic Light"/>
         <a:font script="Hang" typeface="맑은 고딕"/>
-        <a:font script="Hans" typeface="宋体"/>
+        <a:font script="Hans" typeface="DengXian Light"/>
         <a:font script="Hant" typeface="新細明體"/>
         <a:font script="Arab" typeface="Times New Roman"/>
         <a:font script="Hebr" typeface="Times New Roman"/>
@@ -9775,14 +10306,15 @@
         <a:font script="Mong" typeface="Mongolian Baiti"/>
         <a:font script="Viet" typeface="Times New Roman"/>
         <a:font script="Uigh" typeface="Microsoft Uighur"/>
+        <a:font script="Geor" typeface="Sylfaen"/>
       </a:majorFont>
       <a:minorFont>
-        <a:latin typeface="Calibri"/>
+        <a:latin typeface="Calibri" panose="020F0502020204030204"/>
         <a:ea typeface=""/>
         <a:cs typeface=""/>
-        <a:font script="Jpan" typeface="ＭＳ 明朝"/>
+        <a:font script="Jpan" typeface="Yu Mincho"/>
         <a:font script="Hang" typeface="맑은 고딕"/>
-        <a:font script="Hans" typeface="宋体"/>
+        <a:font script="Hans" typeface="DengXian"/>
         <a:font script="Hant" typeface="新細明體"/>
         <a:font script="Arab" typeface="Arial"/>
         <a:font script="Hebr" typeface="Arial"/>
@@ -9809,6 +10341,7 @@
         <a:font script="Mong" typeface="Mongolian Baiti"/>
         <a:font script="Viet" typeface="Arial"/>
         <a:font script="Uigh" typeface="Microsoft Uighur"/>
+        <a:font script="Geor" typeface="Sylfaen"/>
       </a:minorFont>
     </a:fontScheme>
     <a:fmtScheme name="Office">
@@ -9820,165 +10353,141 @@
           <a:gsLst>
             <a:gs pos="0">
               <a:schemeClr val="phClr">
-                <a:tint val="50000"/>
-                <a:satMod val="300000"/>
+                <a:lumMod val="110000"/>
+                <a:satMod val="105000"/>
+                <a:tint val="67000"/>
               </a:schemeClr>
             </a:gs>
-            <a:gs pos="35000">
+            <a:gs pos="50000">
               <a:schemeClr val="phClr">
-                <a:tint val="37000"/>
-                <a:satMod val="300000"/>
+                <a:lumMod val="105000"/>
+                <a:satMod val="103000"/>
+                <a:tint val="73000"/>
               </a:schemeClr>
             </a:gs>
             <a:gs pos="100000">
               <a:schemeClr val="phClr">
-                <a:tint val="15000"/>
-                <a:satMod val="350000"/>
+                <a:lumMod val="105000"/>
+                <a:satMod val="109000"/>
+                <a:tint val="81000"/>
               </a:schemeClr>
             </a:gs>
           </a:gsLst>
-          <a:lin ang="16200000" scaled="1"/>
+          <a:lin ang="5400000" scaled="0"/>
         </a:gradFill>
         <a:gradFill rotWithShape="1">
           <a:gsLst>
             <a:gs pos="0">
               <a:schemeClr val="phClr">
-                <a:shade val="51000"/>
-                <a:satMod val="130000"/>
+                <a:satMod val="103000"/>
+                <a:lumMod val="102000"/>
+                <a:tint val="94000"/>
               </a:schemeClr>
             </a:gs>
-            <a:gs pos="80000">
+            <a:gs pos="50000">
               <a:schemeClr val="phClr">
-                <a:shade val="93000"/>
-                <a:satMod val="130000"/>
+                <a:satMod val="110000"/>
+                <a:lumMod val="100000"/>
+                <a:shade val="100000"/>
               </a:schemeClr>
             </a:gs>
             <a:gs pos="100000">
               <a:schemeClr val="phClr">
-                <a:shade val="94000"/>
-                <a:satMod val="135000"/>
+                <a:lumMod val="99000"/>
+                <a:satMod val="120000"/>
+                <a:shade val="78000"/>
               </a:schemeClr>
             </a:gs>
           </a:gsLst>
-          <a:lin ang="16200000" scaled="0"/>
+          <a:lin ang="5400000" scaled="0"/>
         </a:gradFill>
       </a:fillStyleLst>
       <a:lnStyleLst>
-        <a:ln w="9525" cap="flat" cmpd="sng" algn="ctr">
-          <a:solidFill>
-            <a:schemeClr val="phClr">
-              <a:shade val="95000"/>
-              <a:satMod val="105000"/>
-            </a:schemeClr>
-          </a:solidFill>
-          <a:prstDash val="solid"/>
-        </a:ln>
-        <a:ln w="25400" cap="flat" cmpd="sng" algn="ctr">
+        <a:ln w="6350" cap="flat" cmpd="sng" algn="ctr">
           <a:solidFill>
             <a:schemeClr val="phClr"/>
           </a:solidFill>
           <a:prstDash val="solid"/>
+          <a:miter lim="800000"/>
         </a:ln>
-        <a:ln w="38100" cap="flat" cmpd="sng" algn="ctr">
+        <a:ln w="12700" cap="flat" cmpd="sng" algn="ctr">
           <a:solidFill>
             <a:schemeClr val="phClr"/>
           </a:solidFill>
           <a:prstDash val="solid"/>
+          <a:miter lim="800000"/>
+        </a:ln>
+        <a:ln w="19050" cap="flat" cmpd="sng" algn="ctr">
+          <a:solidFill>
+            <a:schemeClr val="phClr"/>
+          </a:solidFill>
+          <a:prstDash val="solid"/>
+          <a:miter lim="800000"/>
         </a:ln>
       </a:lnStyleLst>
       <a:effectStyleLst>
         <a:effectStyle>
+          <a:effectLst/>
+        </a:effectStyle>
+        <a:effectStyle>
+          <a:effectLst/>
+        </a:effectStyle>
+        <a:effectStyle>
           <a:effectLst>
-            <a:outerShdw blurRad="40000" dist="20000" dir="5400000" rotWithShape="0">
+            <a:outerShdw blurRad="57150" dist="19050" dir="5400000" algn="ctr" rotWithShape="0">
               <a:srgbClr val="000000">
-                <a:alpha val="38000"/>
+                <a:alpha val="63000"/>
               </a:srgbClr>
             </a:outerShdw>
           </a:effectLst>
-        </a:effectStyle>
-        <a:effectStyle>
-          <a:effectLst>
-            <a:outerShdw blurRad="40000" dist="23000" dir="5400000" rotWithShape="0">
-              <a:srgbClr val="000000">
-                <a:alpha val="35000"/>
-              </a:srgbClr>
-            </a:outerShdw>
-          </a:effectLst>
-        </a:effectStyle>
-        <a:effectStyle>
-          <a:effectLst>
-            <a:outerShdw blurRad="40000" dist="23000" dir="5400000" rotWithShape="0">
-              <a:srgbClr val="000000">
-                <a:alpha val="35000"/>
-              </a:srgbClr>
-            </a:outerShdw>
-          </a:effectLst>
-          <a:scene3d>
-            <a:camera prst="orthographicFront">
-              <a:rot lat="0" lon="0" rev="0"/>
-            </a:camera>
-            <a:lightRig rig="threePt" dir="t">
-              <a:rot lat="0" lon="0" rev="1200000"/>
-            </a:lightRig>
-          </a:scene3d>
-          <a:sp3d>
-            <a:bevelT w="63500" h="25400"/>
-          </a:sp3d>
         </a:effectStyle>
       </a:effectStyleLst>
       <a:bgFillStyleLst>
         <a:solidFill>
           <a:schemeClr val="phClr"/>
         </a:solidFill>
+        <a:solidFill>
+          <a:schemeClr val="phClr">
+            <a:tint val="95000"/>
+            <a:satMod val="170000"/>
+          </a:schemeClr>
+        </a:solidFill>
         <a:gradFill rotWithShape="1">
           <a:gsLst>
             <a:gs pos="0">
               <a:schemeClr val="phClr">
-                <a:tint val="40000"/>
-                <a:satMod val="350000"/>
+                <a:tint val="93000"/>
+                <a:satMod val="150000"/>
+                <a:shade val="98000"/>
+                <a:lumMod val="102000"/>
               </a:schemeClr>
             </a:gs>
-            <a:gs pos="40000">
+            <a:gs pos="50000">
               <a:schemeClr val="phClr">
-                <a:tint val="45000"/>
-                <a:shade val="99000"/>
-                <a:satMod val="350000"/>
+                <a:tint val="98000"/>
+                <a:satMod val="130000"/>
+                <a:shade val="90000"/>
+                <a:lumMod val="103000"/>
               </a:schemeClr>
             </a:gs>
             <a:gs pos="100000">
               <a:schemeClr val="phClr">
-                <a:shade val="20000"/>
-                <a:satMod val="255000"/>
+                <a:shade val="63000"/>
+                <a:satMod val="120000"/>
               </a:schemeClr>
             </a:gs>
           </a:gsLst>
-          <a:path path="circle">
-            <a:fillToRect l="50000" t="-80000" r="50000" b="180000"/>
-          </a:path>
-        </a:gradFill>
-        <a:gradFill rotWithShape="1">
-          <a:gsLst>
-            <a:gs pos="0">
-              <a:schemeClr val="phClr">
-                <a:tint val="80000"/>
-                <a:satMod val="300000"/>
-              </a:schemeClr>
-            </a:gs>
-            <a:gs pos="100000">
-              <a:schemeClr val="phClr">
-                <a:shade val="30000"/>
-                <a:satMod val="200000"/>
-              </a:schemeClr>
-            </a:gs>
-          </a:gsLst>
-          <a:path path="circle">
-            <a:fillToRect l="50000" t="50000" r="50000" b="50000"/>
-          </a:path>
+          <a:lin ang="5400000" scaled="0"/>
         </a:gradFill>
       </a:bgFillStyleLst>
     </a:fmtScheme>
   </a:themeElements>
   <a:objectDefaults/>
   <a:extraClrSchemeLst/>
+  <a:extLst>
+    <a:ext uri="{05A4C25C-085E-4340-85A3-A5531E510DB2}">
+      <thm15:themeFamily xmlns:thm15="http://schemas.microsoft.com/office/thememl/2012/main" name="Office Theme" id="{62F939B6-93AF-4DB8-9C6B-D6C7DFDC589F}" vid="{4A3C46E8-61CC-4603-A589-7422A47A8E4A}"/>
+    </a:ext>
+  </a:extLst>
 </a:theme>
 </file>
</xml_diff>